<commit_message>
ajout du plan de Florian
</commit_message>
<xml_diff>
--- a/idée de plan.docx
+++ b/idée de plan.docx
@@ -90,7 +90,6 @@
           <w:lang w:val="en-GB" w:eastAsia="fr-FR"/>
         </w:rPr>
       </w:pPr>
-      <w:proofErr w:type="spellStart"/>
       <w:r>
         <w:rPr>
           <w:rFonts w:ascii="Arial" w:eastAsia="Times New Roman" w:hAnsi="Arial" w:cs="Arial"/>
@@ -104,7 +103,6 @@
         </w:rPr>
         <w:t>II.Introduction</w:t>
       </w:r>
-      <w:proofErr w:type="spellEnd"/>
     </w:p>
     <w:p>
       <w:pPr>
@@ -120,33 +118,18 @@
           <w:lang w:val="en-GB" w:eastAsia="fr-FR"/>
         </w:rPr>
       </w:pPr>
-      <w:proofErr w:type="spellStart"/>
-      <w:r>
-        <w:rPr>
-          <w:rFonts w:ascii="Arial" w:eastAsia="Times New Roman" w:hAnsi="Arial" w:cs="Arial"/>
-          <w:b/>
-          <w:bCs/>
-          <w:color w:val="000000"/>
-          <w:kern w:val="36"/>
-          <w:sz w:val="24"/>
-          <w:szCs w:val="24"/>
-          <w:lang w:val="en-GB" w:eastAsia="fr-FR"/>
-        </w:rPr>
-        <w:t>III.Methods</w:t>
-      </w:r>
-      <w:proofErr w:type="spellEnd"/>
-      <w:r>
-        <w:rPr>
-          <w:rFonts w:ascii="Arial" w:eastAsia="Times New Roman" w:hAnsi="Arial" w:cs="Arial"/>
-          <w:b/>
-          <w:bCs/>
-          <w:color w:val="000000"/>
-          <w:kern w:val="36"/>
-          <w:sz w:val="24"/>
-          <w:szCs w:val="24"/>
-          <w:lang w:val="en-GB" w:eastAsia="fr-FR"/>
-        </w:rPr>
-        <w:t xml:space="preserve"> and Materials </w:t>
+      <w:r>
+        <w:rPr>
+          <w:rFonts w:ascii="Arial" w:eastAsia="Times New Roman" w:hAnsi="Arial" w:cs="Arial"/>
+          <w:b/>
+          <w:bCs/>
+          <w:color w:val="000000"/>
+          <w:kern w:val="36"/>
+          <w:sz w:val="24"/>
+          <w:szCs w:val="24"/>
+          <w:lang w:val="en-GB" w:eastAsia="fr-FR"/>
+        </w:rPr>
+        <w:t xml:space="preserve">III.Methods and Materials </w:t>
       </w:r>
       <w:r>
         <w:rPr>
@@ -174,29 +157,16 @@
         </w:rPr>
         <w:tab/>
       </w:r>
-      <w:proofErr w:type="spellStart"/>
-      <w:r>
-        <w:rPr>
-          <w:rFonts w:ascii="Arial" w:eastAsia="Times New Roman" w:hAnsi="Arial" w:cs="Arial"/>
-          <w:b/>
-          <w:bCs/>
-          <w:color w:val="000000"/>
-          <w:kern w:val="36"/>
-          <w:lang w:val="en-GB" w:eastAsia="fr-FR"/>
-        </w:rPr>
-        <w:t>A.Studies</w:t>
-      </w:r>
-      <w:proofErr w:type="spellEnd"/>
-      <w:r>
-        <w:rPr>
-          <w:rFonts w:ascii="Arial" w:eastAsia="Times New Roman" w:hAnsi="Arial" w:cs="Arial"/>
-          <w:b/>
-          <w:bCs/>
-          <w:color w:val="000000"/>
-          <w:kern w:val="36"/>
-          <w:lang w:val="en-GB" w:eastAsia="fr-FR"/>
-        </w:rPr>
-        <w:t xml:space="preserve"> of several datasets</w:t>
+      <w:r>
+        <w:rPr>
+          <w:rFonts w:ascii="Arial" w:eastAsia="Times New Roman" w:hAnsi="Arial" w:cs="Arial"/>
+          <w:b/>
+          <w:bCs/>
+          <w:color w:val="000000"/>
+          <w:kern w:val="36"/>
+          <w:lang w:val="en-GB" w:eastAsia="fr-FR"/>
+        </w:rPr>
+        <w:t>A.Studies of several datasets</w:t>
       </w:r>
     </w:p>
     <w:p>
@@ -665,40 +635,16 @@
           <w:lang w:val="en-GB" w:eastAsia="fr-FR"/>
         </w:rPr>
       </w:pPr>
-      <w:proofErr w:type="spellStart"/>
-      <w:r>
-        <w:rPr>
-          <w:rFonts w:ascii="Arial" w:eastAsia="Times New Roman" w:hAnsi="Arial" w:cs="Arial"/>
-          <w:b/>
-          <w:bCs/>
-          <w:color w:val="000000"/>
-          <w:lang w:val="en-GB" w:eastAsia="fr-FR"/>
-        </w:rPr>
-        <w:t>D.Regression</w:t>
-      </w:r>
-      <w:proofErr w:type="spellEnd"/>
-      <w:r>
-        <w:rPr>
-          <w:rFonts w:ascii="Arial" w:eastAsia="Times New Roman" w:hAnsi="Arial" w:cs="Arial"/>
-          <w:b/>
-          <w:bCs/>
-          <w:color w:val="000000"/>
-          <w:lang w:val="en-GB" w:eastAsia="fr-FR"/>
-        </w:rPr>
-        <w:t xml:space="preserve">/Classification tree and Random Forest to find the most important variables to explain </w:t>
-      </w:r>
-      <w:proofErr w:type="spellStart"/>
-      <w:r>
-        <w:rPr>
-          <w:rFonts w:ascii="Arial" w:eastAsia="Times New Roman" w:hAnsi="Arial" w:cs="Arial"/>
-          <w:b/>
-          <w:bCs/>
-          <w:color w:val="000000"/>
-          <w:lang w:val="en-GB" w:eastAsia="fr-FR"/>
-        </w:rPr>
-        <w:t>Gscore</w:t>
-      </w:r>
-      <w:proofErr w:type="spellEnd"/>
+      <w:r>
+        <w:rPr>
+          <w:rFonts w:ascii="Arial" w:eastAsia="Times New Roman" w:hAnsi="Arial" w:cs="Arial"/>
+          <w:b/>
+          <w:bCs/>
+          <w:color w:val="000000"/>
+          <w:lang w:val="en-GB" w:eastAsia="fr-FR"/>
+        </w:rPr>
+        <w:t>D.Regression/Classification tree and Random Forest to find the most important variables to explain Gscore</w:t>
+      </w:r>
     </w:p>
     <w:p>
       <w:pPr>
@@ -783,21 +729,8 @@
           <w:lang w:val="en-GB" w:eastAsia="fr-FR"/>
         </w:rPr>
         <w:br/>
-      </w:r>
-      <w:proofErr w:type="spellStart"/>
-      <w:r>
-        <w:rPr>
-          <w:rFonts w:ascii="Arial" w:eastAsia="Times New Roman" w:hAnsi="Arial" w:cs="Arial"/>
-          <w:b/>
-          <w:bCs/>
-          <w:color w:val="000000"/>
-          <w:sz w:val="24"/>
-          <w:szCs w:val="24"/>
-          <w:lang w:val="en-GB" w:eastAsia="fr-FR"/>
-        </w:rPr>
         <w:t>VI.Acknowledgement</w:t>
       </w:r>
-      <w:proofErr w:type="spellEnd"/>
       <w:r>
         <w:rPr>
           <w:rFonts w:ascii="Arial" w:eastAsia="Times New Roman" w:hAnsi="Arial" w:cs="Arial"/>
@@ -809,21 +742,8 @@
           <w:lang w:val="en-GB" w:eastAsia="fr-FR"/>
         </w:rPr>
         <w:br/>
-      </w:r>
-      <w:proofErr w:type="spellStart"/>
-      <w:r>
-        <w:rPr>
-          <w:rFonts w:ascii="Arial" w:eastAsia="Times New Roman" w:hAnsi="Arial" w:cs="Arial"/>
-          <w:b/>
-          <w:bCs/>
-          <w:color w:val="000000"/>
-          <w:sz w:val="24"/>
-          <w:szCs w:val="24"/>
-          <w:lang w:val="en-GB" w:eastAsia="fr-FR"/>
-        </w:rPr>
         <w:t>VII.References</w:t>
       </w:r>
-      <w:proofErr w:type="spellEnd"/>
     </w:p>
     <w:p>
       <w:pPr>
@@ -836,8 +756,6 @@
           <w:lang w:eastAsia="fr-FR"/>
         </w:rPr>
       </w:pPr>
-      <w:proofErr w:type="spellStart"/>
-      <w:proofErr w:type="gramStart"/>
       <w:r>
         <w:rPr>
           <w:rFonts w:ascii="Arial" w:eastAsia="Times New Roman" w:hAnsi="Arial" w:cs="Arial"/>
@@ -846,19 +764,7 @@
           <w:color w:val="FF0000"/>
           <w:lang w:eastAsia="fr-FR"/>
         </w:rPr>
-        <w:t>features</w:t>
-      </w:r>
-      <w:proofErr w:type="spellEnd"/>
-      <w:proofErr w:type="gramEnd"/>
-      <w:r>
-        <w:rPr>
-          <w:rFonts w:ascii="Arial" w:eastAsia="Times New Roman" w:hAnsi="Arial" w:cs="Arial"/>
-          <w:b/>
-          <w:bCs/>
-          <w:color w:val="FF0000"/>
-          <w:lang w:eastAsia="fr-FR"/>
-        </w:rPr>
-        <w:t xml:space="preserve"> or variables ? =&gt; pour lier au fait que ce sont des “caractéristiques” qu’on regarde dans chaque pays. Parce qu’une variable ça peut être tout ou rien ?</w:t>
+        <w:t>features or variables ? =&gt; pour lier au fait que ce sont des “caractéristiques” qu’on regarde dans chaque pays. Parce qu’une variable ça peut être tout ou rien ?</w:t>
       </w:r>
     </w:p>
     <w:p>
@@ -881,73 +787,7 @@
           <w:lang w:eastAsia="fr-FR"/>
         </w:rPr>
         <w:lastRenderedPageBreak/>
-        <w:t xml:space="preserve">Construction of an index to </w:t>
-      </w:r>
-      <w:proofErr w:type="spellStart"/>
-      <w:r>
-        <w:rPr>
-          <w:rFonts w:ascii="Arial" w:eastAsia="Times New Roman" w:hAnsi="Arial" w:cs="Arial"/>
-          <w:b/>
-          <w:bCs/>
-          <w:color w:val="FF0000"/>
-          <w:lang w:eastAsia="fr-FR"/>
-        </w:rPr>
-        <w:t>evaluate</w:t>
-      </w:r>
-      <w:proofErr w:type="spellEnd"/>
-      <w:r>
-        <w:rPr>
-          <w:rFonts w:ascii="Arial" w:eastAsia="Times New Roman" w:hAnsi="Arial" w:cs="Arial"/>
-          <w:b/>
-          <w:bCs/>
-          <w:color w:val="FF0000"/>
-          <w:lang w:eastAsia="fr-FR"/>
-        </w:rPr>
-        <w:t xml:space="preserve"> the </w:t>
-      </w:r>
-      <w:proofErr w:type="spellStart"/>
-      <w:r>
-        <w:rPr>
-          <w:rFonts w:ascii="Arial" w:eastAsia="Times New Roman" w:hAnsi="Arial" w:cs="Arial"/>
-          <w:b/>
-          <w:bCs/>
-          <w:color w:val="FF0000"/>
-          <w:lang w:eastAsia="fr-FR"/>
-        </w:rPr>
-        <w:t>democratic</w:t>
-      </w:r>
-      <w:proofErr w:type="spellEnd"/>
-      <w:r>
-        <w:rPr>
-          <w:rFonts w:ascii="Arial" w:eastAsia="Times New Roman" w:hAnsi="Arial" w:cs="Arial"/>
-          <w:b/>
-          <w:bCs/>
-          <w:color w:val="FF0000"/>
-          <w:lang w:eastAsia="fr-FR"/>
-        </w:rPr>
-        <w:t xml:space="preserve"> </w:t>
-      </w:r>
-      <w:proofErr w:type="spellStart"/>
-      <w:r>
-        <w:rPr>
-          <w:rFonts w:ascii="Arial" w:eastAsia="Times New Roman" w:hAnsi="Arial" w:cs="Arial"/>
-          <w:b/>
-          <w:bCs/>
-          <w:color w:val="FF0000"/>
-          <w:lang w:eastAsia="fr-FR"/>
-        </w:rPr>
-        <w:t>level</w:t>
-      </w:r>
-      <w:proofErr w:type="spellEnd"/>
-      <w:r>
-        <w:rPr>
-          <w:rFonts w:ascii="Arial" w:eastAsia="Times New Roman" w:hAnsi="Arial" w:cs="Arial"/>
-          <w:b/>
-          <w:bCs/>
-          <w:color w:val="FF0000"/>
-          <w:lang w:eastAsia="fr-FR"/>
-        </w:rPr>
-        <w:t xml:space="preserve"> of countries</w:t>
+        <w:t>Construction of an index to evaluate the democratic level of countries</w:t>
       </w:r>
     </w:p>
     <w:p>
@@ -1114,49 +954,15 @@
           <w:lang w:eastAsia="fr-FR"/>
         </w:rPr>
       </w:pPr>
-      <w:proofErr w:type="spellStart"/>
-      <w:r>
-        <w:rPr>
-          <w:rFonts w:ascii="Arial" w:eastAsia="Times New Roman" w:hAnsi="Arial" w:cs="Arial"/>
-          <w:color w:val="000000"/>
-          <w:sz w:val="20"/>
-          <w:szCs w:val="20"/>
-          <w:lang w:eastAsia="fr-FR"/>
-        </w:rPr>
-        <w:t>Democracy</w:t>
-      </w:r>
-      <w:proofErr w:type="spellEnd"/>
-      <w:r>
-        <w:rPr>
-          <w:rFonts w:ascii="Arial" w:eastAsia="Times New Roman" w:hAnsi="Arial" w:cs="Arial"/>
-          <w:color w:val="000000"/>
-          <w:sz w:val="20"/>
-          <w:szCs w:val="20"/>
-          <w:lang w:eastAsia="fr-FR"/>
-        </w:rPr>
-        <w:t xml:space="preserve"> index </w:t>
-      </w:r>
-      <w:proofErr w:type="spellStart"/>
-      <w:r>
-        <w:rPr>
-          <w:rFonts w:ascii="Arial" w:eastAsia="Times New Roman" w:hAnsi="Arial" w:cs="Arial"/>
-          <w:color w:val="000000"/>
-          <w:sz w:val="20"/>
-          <w:szCs w:val="20"/>
-          <w:lang w:eastAsia="fr-FR"/>
-        </w:rPr>
-        <w:t>from</w:t>
-      </w:r>
-      <w:proofErr w:type="spellEnd"/>
-      <w:r>
-        <w:rPr>
-          <w:rFonts w:ascii="Arial" w:eastAsia="Times New Roman" w:hAnsi="Arial" w:cs="Arial"/>
-          <w:color w:val="000000"/>
-          <w:sz w:val="20"/>
-          <w:szCs w:val="20"/>
-          <w:lang w:eastAsia="fr-FR"/>
-        </w:rPr>
-        <w:t xml:space="preserve"> The Economist</w:t>
+      <w:r>
+        <w:rPr>
+          <w:rFonts w:ascii="Arial" w:eastAsia="Times New Roman" w:hAnsi="Arial" w:cs="Arial"/>
+          <w:color w:val="000000"/>
+          <w:sz w:val="20"/>
+          <w:szCs w:val="20"/>
+          <w:lang w:eastAsia="fr-FR"/>
+        </w:rPr>
+        <w:t>Democracy index from The Economist</w:t>
       </w:r>
     </w:p>
     <w:p>
@@ -1262,71 +1068,15 @@
           <w:lang w:eastAsia="fr-FR"/>
         </w:rPr>
       </w:pPr>
-      <w:proofErr w:type="spellStart"/>
-      <w:r>
-        <w:rPr>
-          <w:rFonts w:ascii="Arial" w:eastAsia="Times New Roman" w:hAnsi="Arial" w:cs="Arial"/>
-          <w:color w:val="000000"/>
-          <w:sz w:val="20"/>
-          <w:szCs w:val="20"/>
-          <w:lang w:eastAsia="fr-FR"/>
-        </w:rPr>
-        <w:t>Retrieval</w:t>
-      </w:r>
-      <w:proofErr w:type="spellEnd"/>
-      <w:r>
-        <w:rPr>
-          <w:rFonts w:ascii="Arial" w:eastAsia="Times New Roman" w:hAnsi="Arial" w:cs="Arial"/>
-          <w:color w:val="000000"/>
-          <w:sz w:val="20"/>
-          <w:szCs w:val="20"/>
-          <w:lang w:eastAsia="fr-FR"/>
-        </w:rPr>
-        <w:t xml:space="preserve"> of the </w:t>
-      </w:r>
-      <w:proofErr w:type="spellStart"/>
-      <w:r>
-        <w:rPr>
-          <w:rFonts w:ascii="Arial" w:eastAsia="Times New Roman" w:hAnsi="Arial" w:cs="Arial"/>
-          <w:color w:val="000000"/>
-          <w:sz w:val="20"/>
-          <w:szCs w:val="20"/>
-          <w:lang w:eastAsia="fr-FR"/>
-        </w:rPr>
-        <w:t>most</w:t>
-      </w:r>
-      <w:proofErr w:type="spellEnd"/>
-      <w:r>
-        <w:rPr>
-          <w:rFonts w:ascii="Arial" w:eastAsia="Times New Roman" w:hAnsi="Arial" w:cs="Arial"/>
-          <w:color w:val="000000"/>
-          <w:sz w:val="20"/>
-          <w:szCs w:val="20"/>
-          <w:lang w:eastAsia="fr-FR"/>
-        </w:rPr>
-        <w:t xml:space="preserve"> and the least </w:t>
-      </w:r>
-      <w:proofErr w:type="spellStart"/>
-      <w:r>
-        <w:rPr>
-          <w:rFonts w:ascii="Arial" w:eastAsia="Times New Roman" w:hAnsi="Arial" w:cs="Arial"/>
-          <w:color w:val="000000"/>
-          <w:sz w:val="20"/>
-          <w:szCs w:val="20"/>
-          <w:lang w:eastAsia="fr-FR"/>
-        </w:rPr>
-        <w:t>democratic</w:t>
-      </w:r>
-      <w:proofErr w:type="spellEnd"/>
-      <w:r>
-        <w:rPr>
-          <w:rFonts w:ascii="Arial" w:eastAsia="Times New Roman" w:hAnsi="Arial" w:cs="Arial"/>
-          <w:color w:val="000000"/>
-          <w:sz w:val="20"/>
-          <w:szCs w:val="20"/>
-          <w:lang w:eastAsia="fr-FR"/>
-        </w:rPr>
-        <w:t xml:space="preserve"> countries // récupération, extraction, isolation (expliquer que c’est étudier des comportements extrêmes)</w:t>
+      <w:r>
+        <w:rPr>
+          <w:rFonts w:ascii="Arial" w:eastAsia="Times New Roman" w:hAnsi="Arial" w:cs="Arial"/>
+          <w:color w:val="000000"/>
+          <w:sz w:val="20"/>
+          <w:szCs w:val="20"/>
+          <w:lang w:eastAsia="fr-FR"/>
+        </w:rPr>
+        <w:t>Retrieval of the most and the least democratic countries // récupération, extraction, isolation (expliquer que c’est étudier des comportements extrêmes)</w:t>
       </w:r>
     </w:p>
     <w:p>
@@ -1587,75 +1337,8 @@
           <w:color w:val="000000"/>
           <w:lang w:eastAsia="fr-FR"/>
         </w:rPr>
-        <w:t xml:space="preserve">A. Link </w:t>
-      </w:r>
-      <w:proofErr w:type="spellStart"/>
-      <w:r>
-        <w:rPr>
-          <w:rFonts w:ascii="Arial" w:eastAsia="Times New Roman" w:hAnsi="Arial" w:cs="Arial"/>
-          <w:b/>
-          <w:bCs/>
-          <w:color w:val="000000"/>
-          <w:lang w:eastAsia="fr-FR"/>
-        </w:rPr>
-        <w:t>between</w:t>
-      </w:r>
-      <w:proofErr w:type="spellEnd"/>
-      <w:r>
-        <w:rPr>
-          <w:rFonts w:ascii="Arial" w:eastAsia="Times New Roman" w:hAnsi="Arial" w:cs="Arial"/>
-          <w:b/>
-          <w:bCs/>
-          <w:color w:val="000000"/>
-          <w:lang w:eastAsia="fr-FR"/>
-        </w:rPr>
-        <w:t xml:space="preserve"> the </w:t>
-      </w:r>
-      <w:proofErr w:type="spellStart"/>
-      <w:r>
-        <w:rPr>
-          <w:rFonts w:ascii="Arial" w:eastAsia="Times New Roman" w:hAnsi="Arial" w:cs="Arial"/>
-          <w:b/>
-          <w:bCs/>
-          <w:color w:val="000000"/>
-          <w:lang w:eastAsia="fr-FR"/>
-        </w:rPr>
-        <w:t>different</w:t>
-      </w:r>
-      <w:proofErr w:type="spellEnd"/>
-      <w:r>
-        <w:rPr>
-          <w:rFonts w:ascii="Arial" w:eastAsia="Times New Roman" w:hAnsi="Arial" w:cs="Arial"/>
-          <w:b/>
-          <w:bCs/>
-          <w:color w:val="000000"/>
-          <w:lang w:eastAsia="fr-FR"/>
-        </w:rPr>
-        <w:t xml:space="preserve"> </w:t>
-      </w:r>
-      <w:proofErr w:type="spellStart"/>
-      <w:r>
-        <w:rPr>
-          <w:rFonts w:ascii="Arial" w:eastAsia="Times New Roman" w:hAnsi="Arial" w:cs="Arial"/>
-          <w:b/>
-          <w:bCs/>
-          <w:color w:val="000000"/>
-          <w:lang w:eastAsia="fr-FR"/>
-        </w:rPr>
-        <w:t>features</w:t>
-      </w:r>
-      <w:proofErr w:type="spellEnd"/>
-      <w:r>
-        <w:rPr>
-          <w:rFonts w:ascii="Arial" w:eastAsia="Times New Roman" w:hAnsi="Arial" w:cs="Arial"/>
-          <w:b/>
-          <w:bCs/>
-          <w:color w:val="000000"/>
-          <w:lang w:eastAsia="fr-FR"/>
-        </w:rPr>
-        <w:t xml:space="preserve"> </w:t>
-      </w:r>
-      <w:proofErr w:type="spellStart"/>
+        <w:t xml:space="preserve">A. Link between the different features </w:t>
+      </w:r>
       <w:r>
         <w:rPr>
           <w:rFonts w:ascii="Arial" w:eastAsia="Times New Roman" w:hAnsi="Arial" w:cs="Arial"/>
@@ -1664,31 +1347,8 @@
           <w:color w:val="E69138"/>
           <w:lang w:eastAsia="fr-FR"/>
         </w:rPr>
-        <w:t>with</w:t>
-      </w:r>
-      <w:proofErr w:type="spellEnd"/>
-      <w:r>
-        <w:rPr>
-          <w:rFonts w:ascii="Arial" w:eastAsia="Times New Roman" w:hAnsi="Arial" w:cs="Arial"/>
-          <w:b/>
-          <w:bCs/>
-          <w:color w:val="E69138"/>
-          <w:lang w:eastAsia="fr-FR"/>
-        </w:rPr>
-        <w:t xml:space="preserve"> descriptive </w:t>
-      </w:r>
-      <w:proofErr w:type="spellStart"/>
-      <w:r>
-        <w:rPr>
-          <w:rFonts w:ascii="Arial" w:eastAsia="Times New Roman" w:hAnsi="Arial" w:cs="Arial"/>
-          <w:b/>
-          <w:bCs/>
-          <w:color w:val="E69138"/>
-          <w:lang w:eastAsia="fr-FR"/>
-        </w:rPr>
-        <w:t>analysis</w:t>
-      </w:r>
-      <w:proofErr w:type="spellEnd"/>
+        <w:t>with descriptive analysis</w:t>
+      </w:r>
     </w:p>
     <w:p>
       <w:pPr>
@@ -2019,7 +1679,13 @@
     <w:p>
       <w:pPr>
         <w:rPr>
-          <w:lang w:val="en-GB"/>
+          <w:rFonts w:ascii="Arial" w:eastAsia="Times New Roman" w:hAnsi="Arial" w:cs="Arial"/>
+          <w:b/>
+          <w:bCs/>
+          <w:color w:val="000000"/>
+          <w:sz w:val="24"/>
+          <w:szCs w:val="24"/>
+          <w:lang w:val="en-GB" w:eastAsia="fr-FR"/>
         </w:rPr>
       </w:pPr>
       <w:r>
@@ -2067,21 +1733,8 @@
           <w:lang w:val="en-GB" w:eastAsia="fr-FR"/>
         </w:rPr>
         <w:br/>
-      </w:r>
-      <w:proofErr w:type="spellStart"/>
-      <w:r>
-        <w:rPr>
-          <w:rFonts w:ascii="Arial" w:eastAsia="Times New Roman" w:hAnsi="Arial" w:cs="Arial"/>
-          <w:b/>
-          <w:bCs/>
-          <w:color w:val="000000"/>
-          <w:sz w:val="24"/>
-          <w:szCs w:val="24"/>
-          <w:lang w:val="en-GB" w:eastAsia="fr-FR"/>
-        </w:rPr>
         <w:t>VI.Acknowledgement</w:t>
       </w:r>
-      <w:proofErr w:type="spellEnd"/>
       <w:r>
         <w:rPr>
           <w:rFonts w:ascii="Arial" w:eastAsia="Times New Roman" w:hAnsi="Arial" w:cs="Arial"/>
@@ -2096,6 +1749,1306 @@
         <w:t>VII.References</w:t>
       </w:r>
     </w:p>
+    <w:p>
+      <w:pPr>
+        <w:rPr>
+          <w:rFonts w:ascii="Arial" w:eastAsia="Times New Roman" w:hAnsi="Arial" w:cs="Arial"/>
+          <w:b/>
+          <w:bCs/>
+          <w:color w:val="000000"/>
+          <w:sz w:val="24"/>
+          <w:szCs w:val="24"/>
+          <w:lang w:val="en-GB" w:eastAsia="fr-FR"/>
+        </w:rPr>
+      </w:pPr>
+      <w:r>
+        <w:rPr>
+          <w:rFonts w:ascii="Arial" w:eastAsia="Times New Roman" w:hAnsi="Arial" w:cs="Arial"/>
+          <w:b/>
+          <w:bCs/>
+          <w:color w:val="000000"/>
+          <w:sz w:val="24"/>
+          <w:szCs w:val="24"/>
+          <w:lang w:val="en-GB" w:eastAsia="fr-FR"/>
+        </w:rPr>
+        <w:br w:type="page"/>
+      </w:r>
+    </w:p>
+    <w:p>
+      <w:pPr>
+        <w:spacing w:before="240" w:after="240" w:line="240" w:lineRule="auto"/>
+        <w:jc w:val="center"/>
+        <w:rPr>
+          <w:rFonts w:ascii="Arial" w:eastAsia="Times New Roman" w:hAnsi="Arial" w:cs="Arial"/>
+          <w:b/>
+          <w:bCs/>
+          <w:color w:val="FF0000"/>
+          <w:lang w:val="en-US" w:eastAsia="fr-FR"/>
+        </w:rPr>
+      </w:pPr>
+      <w:r>
+        <w:rPr>
+          <w:rFonts w:ascii="Arial" w:eastAsia="Times New Roman" w:hAnsi="Arial" w:cs="Arial"/>
+          <w:b/>
+          <w:bCs/>
+          <w:color w:val="FF0000"/>
+          <w:lang w:val="en-US" w:eastAsia="fr-FR"/>
+        </w:rPr>
+        <w:lastRenderedPageBreak/>
+        <w:t>Construction of an index to evaluate the democratic level of countries</w:t>
+      </w:r>
+    </w:p>
+    <w:p>
+      <w:pPr>
+        <w:spacing w:before="240" w:after="240" w:line="240" w:lineRule="auto"/>
+        <w:jc w:val="center"/>
+        <w:rPr>
+          <w:rFonts w:ascii="Times New Roman" w:eastAsia="Times New Roman" w:hAnsi="Times New Roman" w:cs="Times New Roman"/>
+          <w:color w:val="ED7D31" w:themeColor="accent2"/>
+          <w:sz w:val="24"/>
+          <w:szCs w:val="24"/>
+          <w:lang w:val="en-US" w:eastAsia="fr-FR"/>
+        </w:rPr>
+      </w:pPr>
+      <w:r>
+        <w:rPr>
+          <w:rFonts w:ascii="Arial" w:eastAsia="Times New Roman" w:hAnsi="Arial" w:cs="Arial"/>
+          <w:b/>
+          <w:bCs/>
+          <w:color w:val="ED7D31" w:themeColor="accent2"/>
+          <w:lang w:val="en-US" w:eastAsia="fr-FR"/>
+        </w:rPr>
+        <w:t>Titre alternatif : Statistical study and model explanation of Democratic indexes</w:t>
+      </w:r>
+    </w:p>
+    <w:p>
+      <w:pPr>
+        <w:spacing w:before="480" w:after="120" w:line="240" w:lineRule="auto"/>
+        <w:outlineLvl w:val="0"/>
+        <w:rPr>
+          <w:rFonts w:ascii="Times New Roman" w:eastAsia="Times New Roman" w:hAnsi="Times New Roman" w:cs="Times New Roman"/>
+          <w:b/>
+          <w:bCs/>
+          <w:kern w:val="36"/>
+          <w:sz w:val="48"/>
+          <w:szCs w:val="48"/>
+          <w:lang w:val="en-US" w:eastAsia="fr-FR"/>
+        </w:rPr>
+      </w:pPr>
+      <w:r>
+        <w:rPr>
+          <w:rFonts w:ascii="Arial" w:eastAsia="Times New Roman" w:hAnsi="Arial" w:cs="Arial"/>
+          <w:b/>
+          <w:bCs/>
+          <w:color w:val="000000"/>
+          <w:kern w:val="36"/>
+          <w:sz w:val="24"/>
+          <w:szCs w:val="24"/>
+          <w:lang w:val="en-US" w:eastAsia="fr-FR"/>
+        </w:rPr>
+        <w:t>I.</w:t>
+      </w:r>
+      <w:r>
+        <w:rPr>
+          <w:rFonts w:ascii="Arial" w:eastAsia="Times New Roman" w:hAnsi="Arial" w:cs="Arial"/>
+          <w:color w:val="000000"/>
+          <w:kern w:val="36"/>
+          <w:sz w:val="24"/>
+          <w:szCs w:val="24"/>
+          <w:lang w:val="en-US" w:eastAsia="fr-FR"/>
+        </w:rPr>
+        <w:t xml:space="preserve"> </w:t>
+      </w:r>
+      <w:r>
+        <w:rPr>
+          <w:rFonts w:ascii="Arial" w:eastAsia="Times New Roman" w:hAnsi="Arial" w:cs="Arial"/>
+          <w:b/>
+          <w:bCs/>
+          <w:color w:val="000000"/>
+          <w:kern w:val="36"/>
+          <w:sz w:val="24"/>
+          <w:szCs w:val="24"/>
+          <w:lang w:val="en-US" w:eastAsia="fr-FR"/>
+        </w:rPr>
+        <w:t>Abstract</w:t>
+      </w:r>
+    </w:p>
+    <w:p>
+      <w:pPr>
+        <w:spacing w:before="480" w:after="120" w:line="240" w:lineRule="auto"/>
+        <w:outlineLvl w:val="0"/>
+        <w:rPr>
+          <w:rFonts w:ascii="Times New Roman" w:eastAsia="Times New Roman" w:hAnsi="Times New Roman" w:cs="Times New Roman"/>
+          <w:b/>
+          <w:bCs/>
+          <w:kern w:val="36"/>
+          <w:sz w:val="48"/>
+          <w:szCs w:val="48"/>
+          <w:lang w:val="en-GB" w:eastAsia="fr-FR"/>
+        </w:rPr>
+      </w:pPr>
+      <w:r>
+        <w:rPr>
+          <w:rFonts w:ascii="Arial" w:eastAsia="Times New Roman" w:hAnsi="Arial" w:cs="Arial"/>
+          <w:b/>
+          <w:bCs/>
+          <w:color w:val="000000"/>
+          <w:kern w:val="36"/>
+          <w:sz w:val="24"/>
+          <w:szCs w:val="24"/>
+          <w:lang w:val="en-GB" w:eastAsia="fr-FR"/>
+        </w:rPr>
+        <w:t>II.Introduction</w:t>
+      </w:r>
+    </w:p>
+    <w:p>
+      <w:pPr>
+        <w:spacing w:before="480" w:after="120" w:line="240" w:lineRule="auto"/>
+        <w:outlineLvl w:val="0"/>
+        <w:rPr>
+          <w:rFonts w:ascii="Times New Roman" w:eastAsia="Times New Roman" w:hAnsi="Times New Roman" w:cs="Times New Roman"/>
+          <w:b/>
+          <w:bCs/>
+          <w:kern w:val="36"/>
+          <w:sz w:val="48"/>
+          <w:szCs w:val="48"/>
+          <w:lang w:val="en-GB" w:eastAsia="fr-FR"/>
+        </w:rPr>
+      </w:pPr>
+      <w:r>
+        <w:rPr>
+          <w:rFonts w:ascii="Arial" w:eastAsia="Times New Roman" w:hAnsi="Arial" w:cs="Arial"/>
+          <w:b/>
+          <w:bCs/>
+          <w:color w:val="000000"/>
+          <w:kern w:val="36"/>
+          <w:sz w:val="24"/>
+          <w:szCs w:val="24"/>
+          <w:lang w:val="en-GB" w:eastAsia="fr-FR"/>
+        </w:rPr>
+        <w:t xml:space="preserve">III.Methods and Materials </w:t>
+      </w:r>
+      <w:r>
+        <w:rPr>
+          <w:rFonts w:ascii="Arial" w:eastAsia="Times New Roman" w:hAnsi="Arial" w:cs="Arial"/>
+          <w:b/>
+          <w:bCs/>
+          <w:color w:val="000000"/>
+          <w:kern w:val="36"/>
+          <w:sz w:val="28"/>
+          <w:szCs w:val="28"/>
+          <w:lang w:val="en-GB" w:eastAsia="fr-FR"/>
+        </w:rPr>
+        <w:br/>
+      </w:r>
+      <w:r>
+        <w:rPr>
+          <w:rFonts w:ascii="Arial" w:eastAsia="Times New Roman" w:hAnsi="Arial" w:cs="Arial"/>
+          <w:b/>
+          <w:bCs/>
+          <w:color w:val="000000"/>
+          <w:kern w:val="36"/>
+          <w:sz w:val="28"/>
+          <w:szCs w:val="28"/>
+          <w:lang w:val="en-GB" w:eastAsia="fr-FR"/>
+        </w:rPr>
+        <w:tab/>
+      </w:r>
+      <w:r>
+        <w:rPr>
+          <w:rFonts w:ascii="Arial" w:eastAsia="Times New Roman" w:hAnsi="Arial" w:cs="Arial"/>
+          <w:b/>
+          <w:bCs/>
+          <w:color w:val="000000"/>
+          <w:kern w:val="36"/>
+          <w:lang w:val="en-GB" w:eastAsia="fr-FR"/>
+        </w:rPr>
+        <w:t>A.Studies of several datasets</w:t>
+      </w:r>
+    </w:p>
+    <w:p>
+      <w:pPr>
+        <w:numPr>
+          <w:ilvl w:val="0"/>
+          <w:numId w:val="2"/>
+        </w:numPr>
+        <w:spacing w:before="360" w:after="0" w:line="240" w:lineRule="auto"/>
+        <w:textAlignment w:val="baseline"/>
+        <w:outlineLvl w:val="1"/>
+        <w:rPr>
+          <w:rFonts w:ascii="Arial" w:eastAsia="Times New Roman" w:hAnsi="Arial" w:cs="Arial"/>
+          <w:b/>
+          <w:bCs/>
+          <w:color w:val="000000"/>
+          <w:sz w:val="36"/>
+          <w:szCs w:val="36"/>
+          <w:lang w:eastAsia="fr-FR"/>
+        </w:rPr>
+      </w:pPr>
+      <w:r>
+        <w:rPr>
+          <w:rFonts w:ascii="Arial" w:eastAsia="Times New Roman" w:hAnsi="Arial" w:cs="Arial"/>
+          <w:color w:val="000000"/>
+          <w:sz w:val="20"/>
+          <w:szCs w:val="20"/>
+          <w:lang w:eastAsia="fr-FR"/>
+        </w:rPr>
+        <w:t>Democracy index from The Economist</w:t>
+      </w:r>
+    </w:p>
+    <w:p>
+      <w:pPr>
+        <w:numPr>
+          <w:ilvl w:val="0"/>
+          <w:numId w:val="2"/>
+        </w:numPr>
+        <w:spacing w:after="0" w:line="240" w:lineRule="auto"/>
+        <w:textAlignment w:val="baseline"/>
+        <w:outlineLvl w:val="1"/>
+        <w:rPr>
+          <w:rFonts w:ascii="Arial" w:eastAsia="Times New Roman" w:hAnsi="Arial" w:cs="Arial"/>
+          <w:b/>
+          <w:bCs/>
+          <w:color w:val="000000"/>
+          <w:sz w:val="36"/>
+          <w:szCs w:val="36"/>
+          <w:lang w:val="en-GB" w:eastAsia="fr-FR"/>
+        </w:rPr>
+      </w:pPr>
+      <w:r>
+        <w:rPr>
+          <w:rFonts w:ascii="Arial" w:eastAsia="Times New Roman" w:hAnsi="Arial" w:cs="Arial"/>
+          <w:color w:val="000000"/>
+          <w:sz w:val="20"/>
+          <w:szCs w:val="20"/>
+          <w:lang w:val="en-GB" w:eastAsia="fr-FR"/>
+        </w:rPr>
+        <w:t xml:space="preserve">Dataset building with variables from </w:t>
+      </w:r>
+      <w:r>
+        <w:rPr>
+          <w:rFonts w:ascii="Arial" w:eastAsia="Times New Roman" w:hAnsi="Arial" w:cs="Arial"/>
+          <w:i/>
+          <w:iCs/>
+          <w:color w:val="000000"/>
+          <w:sz w:val="20"/>
+          <w:szCs w:val="20"/>
+          <w:lang w:val="en-GB" w:eastAsia="fr-FR"/>
+        </w:rPr>
+        <w:t>Wikipedia</w:t>
+      </w:r>
+      <w:r>
+        <w:rPr>
+          <w:rFonts w:ascii="Arial" w:eastAsia="Times New Roman" w:hAnsi="Arial" w:cs="Arial"/>
+          <w:i/>
+          <w:iCs/>
+          <w:color w:val="000000"/>
+          <w:sz w:val="20"/>
+          <w:szCs w:val="20"/>
+          <w:lang w:val="en-GB" w:eastAsia="fr-FR"/>
+        </w:rPr>
+        <w:t xml:space="preserve"> </w:t>
+      </w:r>
+      <w:r>
+        <w:rPr>
+          <w:rFonts w:ascii="Arial" w:eastAsia="Times New Roman" w:hAnsi="Arial" w:cs="Arial"/>
+          <w:color w:val="ED7D31" w:themeColor="accent2"/>
+          <w:sz w:val="20"/>
+          <w:szCs w:val="20"/>
+          <w:lang w:val="en-GB" w:eastAsia="fr-FR"/>
+        </w:rPr>
+        <w:t xml:space="preserve">conclusions from the paper from last year. What we changed. </w:t>
+      </w:r>
+    </w:p>
+    <w:p>
+      <w:pPr>
+        <w:numPr>
+          <w:ilvl w:val="0"/>
+          <w:numId w:val="2"/>
+        </w:numPr>
+        <w:spacing w:after="0" w:line="240" w:lineRule="auto"/>
+        <w:textAlignment w:val="baseline"/>
+        <w:outlineLvl w:val="1"/>
+        <w:rPr>
+          <w:rFonts w:ascii="Arial" w:eastAsia="Times New Roman" w:hAnsi="Arial" w:cs="Arial"/>
+          <w:b/>
+          <w:bCs/>
+          <w:color w:val="000000"/>
+          <w:sz w:val="36"/>
+          <w:szCs w:val="36"/>
+          <w:lang w:val="en-GB" w:eastAsia="fr-FR"/>
+        </w:rPr>
+      </w:pPr>
+      <w:r>
+        <w:rPr>
+          <w:rFonts w:ascii="Arial" w:eastAsia="Times New Roman" w:hAnsi="Arial" w:cs="Arial"/>
+          <w:color w:val="000000"/>
+          <w:sz w:val="20"/>
+          <w:szCs w:val="20"/>
+          <w:lang w:val="en-GB" w:eastAsia="fr-FR"/>
+        </w:rPr>
+        <w:t xml:space="preserve">Dataset building with variables from the website </w:t>
+      </w:r>
+      <w:r>
+        <w:rPr>
+          <w:rFonts w:ascii="Arial" w:eastAsia="Times New Roman" w:hAnsi="Arial" w:cs="Arial"/>
+          <w:i/>
+          <w:iCs/>
+          <w:color w:val="000000"/>
+          <w:sz w:val="20"/>
+          <w:szCs w:val="20"/>
+          <w:lang w:val="en-GB" w:eastAsia="fr-FR"/>
+        </w:rPr>
+        <w:t>Our World in Data</w:t>
+      </w:r>
+      <w:r>
+        <w:rPr>
+          <w:rFonts w:ascii="Arial" w:eastAsia="Times New Roman" w:hAnsi="Arial" w:cs="Arial"/>
+          <w:i/>
+          <w:iCs/>
+          <w:color w:val="000000"/>
+          <w:sz w:val="20"/>
+          <w:szCs w:val="20"/>
+          <w:lang w:val="en-GB" w:eastAsia="fr-FR"/>
+        </w:rPr>
+        <w:t xml:space="preserve"> </w:t>
+      </w:r>
+      <w:r>
+        <w:rPr>
+          <w:rFonts w:ascii="Arial" w:eastAsia="Times New Roman" w:hAnsi="Arial" w:cs="Arial"/>
+          <w:color w:val="ED7D31" w:themeColor="accent2"/>
+          <w:sz w:val="20"/>
+          <w:szCs w:val="20"/>
+          <w:lang w:val="en-GB" w:eastAsia="fr-FR"/>
+        </w:rPr>
+        <w:t>“Random” Method + problems encountered with some Indexes and analysis</w:t>
+      </w:r>
+    </w:p>
+    <w:p>
+      <w:pPr>
+        <w:numPr>
+          <w:ilvl w:val="0"/>
+          <w:numId w:val="2"/>
+        </w:numPr>
+        <w:spacing w:after="80" w:line="240" w:lineRule="auto"/>
+        <w:textAlignment w:val="baseline"/>
+        <w:outlineLvl w:val="1"/>
+        <w:rPr>
+          <w:rFonts w:ascii="Arial" w:eastAsia="Times New Roman" w:hAnsi="Arial" w:cs="Arial"/>
+          <w:b/>
+          <w:bCs/>
+          <w:color w:val="000000"/>
+          <w:sz w:val="36"/>
+          <w:szCs w:val="36"/>
+          <w:lang w:eastAsia="fr-FR"/>
+        </w:rPr>
+      </w:pPr>
+      <w:r>
+        <w:rPr>
+          <w:rFonts w:ascii="Arial" w:eastAsia="Times New Roman" w:hAnsi="Arial" w:cs="Arial"/>
+          <w:color w:val="000000"/>
+          <w:sz w:val="20"/>
+          <w:szCs w:val="20"/>
+          <w:lang w:eastAsia="fr-FR"/>
+        </w:rPr>
+        <w:t>Retrieval of the most and the least democratic countries // récupération, extraction, isolation (expliquer que c’est étudier des comportements extrêmes)</w:t>
+      </w:r>
+      <w:r>
+        <w:rPr>
+          <w:rFonts w:ascii="Arial" w:eastAsia="Times New Roman" w:hAnsi="Arial" w:cs="Arial"/>
+          <w:color w:val="000000"/>
+          <w:sz w:val="20"/>
+          <w:szCs w:val="20"/>
+          <w:lang w:eastAsia="fr-FR"/>
+        </w:rPr>
+        <w:t xml:space="preserve"> </w:t>
+      </w:r>
+    </w:p>
+    <w:p>
+      <w:pPr>
+        <w:spacing w:after="80" w:line="240" w:lineRule="auto"/>
+        <w:textAlignment w:val="baseline"/>
+        <w:outlineLvl w:val="1"/>
+        <w:rPr>
+          <w:rFonts w:ascii="Arial" w:eastAsia="Times New Roman" w:hAnsi="Arial" w:cs="Arial"/>
+          <w:b/>
+          <w:bCs/>
+          <w:color w:val="000000"/>
+          <w:sz w:val="36"/>
+          <w:szCs w:val="36"/>
+          <w:lang w:val="en-US" w:eastAsia="fr-FR"/>
+        </w:rPr>
+      </w:pPr>
+      <w:r>
+        <w:rPr>
+          <w:rFonts w:ascii="Arial" w:eastAsia="Times New Roman" w:hAnsi="Arial" w:cs="Arial"/>
+          <w:color w:val="ED7D31" w:themeColor="accent2"/>
+          <w:sz w:val="20"/>
+          <w:szCs w:val="20"/>
+          <w:lang w:val="en-US" w:eastAsia="fr-FR"/>
+        </w:rPr>
+        <w:t xml:space="preserve">Titre alternatif : Construction of subdatasets with </w:t>
+      </w:r>
+      <w:r>
+        <w:rPr>
+          <w:rFonts w:ascii="Arial" w:eastAsia="Times New Roman" w:hAnsi="Arial" w:cs="Arial"/>
+          <w:color w:val="ED7D31" w:themeColor="accent2"/>
+          <w:sz w:val="20"/>
+          <w:szCs w:val="20"/>
+          <w:lang w:val="en-US" w:eastAsia="fr-FR"/>
+        </w:rPr>
+        <w:t>arguably obvious democracies and autocracies</w:t>
+      </w:r>
+    </w:p>
+    <w:p>
+      <w:pPr>
+        <w:spacing w:before="360" w:after="80" w:line="240" w:lineRule="auto"/>
+        <w:ind w:firstLine="720"/>
+        <w:outlineLvl w:val="1"/>
+        <w:rPr>
+          <w:rFonts w:ascii="Times New Roman" w:eastAsia="Times New Roman" w:hAnsi="Times New Roman" w:cs="Times New Roman"/>
+          <w:b/>
+          <w:bCs/>
+          <w:sz w:val="36"/>
+          <w:szCs w:val="36"/>
+          <w:lang w:val="en-GB" w:eastAsia="fr-FR"/>
+        </w:rPr>
+      </w:pPr>
+      <w:r>
+        <w:rPr>
+          <w:rFonts w:ascii="Arial" w:eastAsia="Times New Roman" w:hAnsi="Arial" w:cs="Arial"/>
+          <w:b/>
+          <w:bCs/>
+          <w:color w:val="000000"/>
+          <w:lang w:val="en-GB" w:eastAsia="fr-FR"/>
+        </w:rPr>
+        <w:t>B. Statistical tools used</w:t>
+      </w:r>
+      <w:r>
+        <w:rPr>
+          <w:rFonts w:ascii="Arial" w:eastAsia="Times New Roman" w:hAnsi="Arial" w:cs="Arial"/>
+          <w:b/>
+          <w:bCs/>
+          <w:color w:val="000000"/>
+          <w:sz w:val="24"/>
+          <w:szCs w:val="24"/>
+          <w:lang w:val="en-GB" w:eastAsia="fr-FR"/>
+        </w:rPr>
+        <w:t> </w:t>
+      </w:r>
+    </w:p>
+    <w:p>
+      <w:pPr>
+        <w:spacing w:before="360" w:after="80" w:line="240" w:lineRule="auto"/>
+        <w:ind w:firstLine="720"/>
+        <w:outlineLvl w:val="1"/>
+        <w:rPr>
+          <w:rFonts w:ascii="Times New Roman" w:eastAsia="Times New Roman" w:hAnsi="Times New Roman" w:cs="Times New Roman"/>
+          <w:b/>
+          <w:bCs/>
+          <w:sz w:val="36"/>
+          <w:szCs w:val="36"/>
+          <w:lang w:val="en-GB" w:eastAsia="fr-FR"/>
+        </w:rPr>
+      </w:pPr>
+      <w:r>
+        <w:rPr>
+          <w:rFonts w:ascii="Arial" w:eastAsia="Times New Roman" w:hAnsi="Arial" w:cs="Arial"/>
+          <w:color w:val="000000"/>
+          <w:sz w:val="20"/>
+          <w:szCs w:val="20"/>
+          <w:lang w:val="en-GB" w:eastAsia="fr-FR"/>
+        </w:rPr>
+        <w:t>      1.   Descriptive statistics and Principal Component Analysis (PCA)</w:t>
+      </w:r>
+      <w:r>
+        <w:rPr>
+          <w:rFonts w:ascii="Arial" w:eastAsia="Times New Roman" w:hAnsi="Arial" w:cs="Arial"/>
+          <w:color w:val="000000"/>
+          <w:sz w:val="20"/>
+          <w:szCs w:val="20"/>
+          <w:lang w:val="en-GB" w:eastAsia="fr-FR"/>
+        </w:rPr>
+        <w:br/>
+        <w:t xml:space="preserve">                   2.  Clustering </w:t>
+      </w:r>
+      <w:r>
+        <w:rPr>
+          <w:rFonts w:ascii="Arial" w:eastAsia="Times New Roman" w:hAnsi="Arial" w:cs="Arial"/>
+          <w:color w:val="000000"/>
+          <w:sz w:val="20"/>
+          <w:szCs w:val="20"/>
+          <w:lang w:val="en-GB" w:eastAsia="fr-FR"/>
+        </w:rPr>
+        <w:br/>
+      </w:r>
+      <w:r>
+        <w:rPr>
+          <w:rFonts w:ascii="Arial" w:eastAsia="Times New Roman" w:hAnsi="Arial" w:cs="Arial"/>
+          <w:color w:val="000000"/>
+          <w:sz w:val="20"/>
+          <w:szCs w:val="20"/>
+          <w:lang w:val="en-GB" w:eastAsia="fr-FR"/>
+        </w:rPr>
+        <w:tab/>
+        <w:t>      3.   Linear and logistic models</w:t>
+      </w:r>
+      <w:r>
+        <w:rPr>
+          <w:rFonts w:ascii="Arial" w:eastAsia="Times New Roman" w:hAnsi="Arial" w:cs="Arial"/>
+          <w:color w:val="000000"/>
+          <w:sz w:val="20"/>
+          <w:szCs w:val="20"/>
+          <w:lang w:val="en-GB" w:eastAsia="fr-FR"/>
+        </w:rPr>
+        <w:br/>
+      </w:r>
+      <w:r>
+        <w:rPr>
+          <w:rFonts w:ascii="Arial" w:eastAsia="Times New Roman" w:hAnsi="Arial" w:cs="Arial"/>
+          <w:color w:val="000000"/>
+          <w:sz w:val="20"/>
+          <w:szCs w:val="20"/>
+          <w:lang w:val="en-GB" w:eastAsia="fr-FR"/>
+        </w:rPr>
+        <w:tab/>
+        <w:t>      4.   Regression and classification trees</w:t>
+      </w:r>
+      <w:r>
+        <w:rPr>
+          <w:rFonts w:ascii="Arial" w:eastAsia="Times New Roman" w:hAnsi="Arial" w:cs="Arial"/>
+          <w:color w:val="000000"/>
+          <w:sz w:val="20"/>
+          <w:szCs w:val="20"/>
+          <w:lang w:val="en-GB" w:eastAsia="fr-FR"/>
+        </w:rPr>
+        <w:br/>
+      </w:r>
+      <w:r>
+        <w:rPr>
+          <w:rFonts w:ascii="Arial" w:eastAsia="Times New Roman" w:hAnsi="Arial" w:cs="Arial"/>
+          <w:color w:val="000000"/>
+          <w:sz w:val="20"/>
+          <w:szCs w:val="20"/>
+          <w:lang w:val="en-GB" w:eastAsia="fr-FR"/>
+        </w:rPr>
+        <w:tab/>
+        <w:t>      5.   RandomForest</w:t>
+      </w:r>
+    </w:p>
+    <w:p>
+      <w:pPr>
+        <w:spacing w:after="0" w:line="240" w:lineRule="auto"/>
+        <w:rPr>
+          <w:rFonts w:ascii="Times New Roman" w:eastAsia="Times New Roman" w:hAnsi="Times New Roman" w:cs="Times New Roman"/>
+          <w:sz w:val="24"/>
+          <w:szCs w:val="24"/>
+          <w:lang w:val="en-GB" w:eastAsia="fr-FR"/>
+        </w:rPr>
+      </w:pPr>
+      <w:r>
+        <w:rPr>
+          <w:rFonts w:ascii="Arial" w:eastAsia="Times New Roman" w:hAnsi="Arial" w:cs="Arial"/>
+          <w:color w:val="000000"/>
+          <w:lang w:val="en-GB" w:eastAsia="fr-FR"/>
+        </w:rPr>
+        <w:tab/>
+      </w:r>
+      <w:r>
+        <w:rPr>
+          <w:rFonts w:ascii="Arial" w:eastAsia="Times New Roman" w:hAnsi="Arial" w:cs="Arial"/>
+          <w:b/>
+          <w:bCs/>
+          <w:color w:val="000000"/>
+          <w:lang w:val="en-GB" w:eastAsia="fr-FR"/>
+        </w:rPr>
+        <w:t>C. Management of missing data</w:t>
+      </w:r>
+    </w:p>
+    <w:p>
+      <w:pPr>
+        <w:spacing w:before="480" w:after="120" w:line="240" w:lineRule="auto"/>
+        <w:outlineLvl w:val="0"/>
+        <w:rPr>
+          <w:rFonts w:ascii="Times New Roman" w:eastAsia="Times New Roman" w:hAnsi="Times New Roman" w:cs="Times New Roman"/>
+          <w:b/>
+          <w:bCs/>
+          <w:kern w:val="36"/>
+          <w:sz w:val="48"/>
+          <w:szCs w:val="48"/>
+          <w:lang w:val="en-GB" w:eastAsia="fr-FR"/>
+        </w:rPr>
+      </w:pPr>
+      <w:r>
+        <w:rPr>
+          <w:rFonts w:ascii="Arial" w:eastAsia="Times New Roman" w:hAnsi="Arial" w:cs="Arial"/>
+          <w:b/>
+          <w:bCs/>
+          <w:color w:val="000000"/>
+          <w:kern w:val="36"/>
+          <w:sz w:val="24"/>
+          <w:szCs w:val="24"/>
+          <w:lang w:val="en-GB" w:eastAsia="fr-FR"/>
+        </w:rPr>
+        <w:t>IV.</w:t>
+      </w:r>
+      <w:r>
+        <w:rPr>
+          <w:rFonts w:ascii="Arial" w:eastAsia="Times New Roman" w:hAnsi="Arial" w:cs="Arial"/>
+          <w:color w:val="000000"/>
+          <w:kern w:val="36"/>
+          <w:sz w:val="24"/>
+          <w:szCs w:val="24"/>
+          <w:lang w:val="en-GB" w:eastAsia="fr-FR"/>
+        </w:rPr>
+        <w:t xml:space="preserve"> </w:t>
+      </w:r>
+      <w:r>
+        <w:rPr>
+          <w:rFonts w:ascii="Arial" w:eastAsia="Times New Roman" w:hAnsi="Arial" w:cs="Arial"/>
+          <w:b/>
+          <w:bCs/>
+          <w:color w:val="000000"/>
+          <w:kern w:val="36"/>
+          <w:sz w:val="24"/>
+          <w:szCs w:val="24"/>
+          <w:lang w:val="en-GB" w:eastAsia="fr-FR"/>
+        </w:rPr>
+        <w:t>Selection of the variables which are the most relevant to explain the democratic level  </w:t>
+      </w:r>
+    </w:p>
+    <w:p>
+      <w:pPr>
+        <w:spacing w:after="0" w:line="240" w:lineRule="auto"/>
+        <w:rPr>
+          <w:rFonts w:ascii="Times New Roman" w:eastAsia="Times New Roman" w:hAnsi="Times New Roman" w:cs="Times New Roman"/>
+          <w:sz w:val="24"/>
+          <w:szCs w:val="24"/>
+          <w:lang w:eastAsia="fr-FR"/>
+        </w:rPr>
+      </w:pPr>
+      <w:r>
+        <w:rPr>
+          <w:rFonts w:ascii="Arial" w:eastAsia="Times New Roman" w:hAnsi="Arial" w:cs="Arial"/>
+          <w:color w:val="FF0000"/>
+          <w:lang w:eastAsia="fr-FR"/>
+        </w:rPr>
+        <w:t>Je pense que les parties en orange peuvent être facultatives et plutôt décrites directement dans les paragraphes. Et puis toutes les méthodes sont déjà citées au-dessus</w:t>
+      </w:r>
+    </w:p>
+    <w:p>
+      <w:pPr>
+        <w:pStyle w:val="Paragraphedeliste"/>
+        <w:numPr>
+          <w:ilvl w:val="0"/>
+          <w:numId w:val="6"/>
+        </w:numPr>
+        <w:spacing w:before="360" w:after="80" w:line="240" w:lineRule="auto"/>
+        <w:outlineLvl w:val="1"/>
+        <w:rPr>
+          <w:rFonts w:ascii="Arial" w:eastAsia="Times New Roman" w:hAnsi="Arial" w:cs="Arial"/>
+          <w:b/>
+          <w:bCs/>
+          <w:color w:val="ED7D31" w:themeColor="accent2"/>
+          <w:lang w:val="en-US" w:eastAsia="fr-FR"/>
+        </w:rPr>
+      </w:pPr>
+      <w:r>
+        <w:rPr>
+          <w:rFonts w:ascii="Arial" w:eastAsia="Times New Roman" w:hAnsi="Arial" w:cs="Arial"/>
+          <w:b/>
+          <w:bCs/>
+          <w:color w:val="000000"/>
+          <w:lang w:val="en-US" w:eastAsia="fr-FR"/>
+        </w:rPr>
+        <w:t xml:space="preserve">Link between the different features </w:t>
+      </w:r>
+      <w:r>
+        <w:rPr>
+          <w:rFonts w:ascii="Arial" w:eastAsia="Times New Roman" w:hAnsi="Arial" w:cs="Arial"/>
+          <w:b/>
+          <w:bCs/>
+          <w:color w:val="E69138"/>
+          <w:lang w:val="en-US" w:eastAsia="fr-FR"/>
+        </w:rPr>
+        <w:t xml:space="preserve">with descriptive analysis. </w:t>
+      </w:r>
+    </w:p>
+    <w:p>
+      <w:pPr>
+        <w:pStyle w:val="Paragraphedeliste"/>
+        <w:spacing w:before="360" w:after="80" w:line="240" w:lineRule="auto"/>
+        <w:ind w:left="1080"/>
+        <w:outlineLvl w:val="1"/>
+        <w:rPr>
+          <w:rFonts w:ascii="Arial" w:eastAsia="Times New Roman" w:hAnsi="Arial" w:cs="Arial"/>
+          <w:b/>
+          <w:bCs/>
+          <w:color w:val="ED7D31" w:themeColor="accent2"/>
+          <w:lang w:val="en-US" w:eastAsia="fr-FR"/>
+        </w:rPr>
+      </w:pPr>
+      <w:r>
+        <w:rPr>
+          <w:rFonts w:ascii="Arial" w:eastAsia="Times New Roman" w:hAnsi="Arial" w:cs="Arial"/>
+          <w:b/>
+          <w:bCs/>
+          <w:color w:val="ED7D31" w:themeColor="accent2"/>
+          <w:lang w:val="en-US" w:eastAsia="fr-FR"/>
+        </w:rPr>
+        <w:t>Ou : An overview of the Data</w:t>
+      </w:r>
+      <w:r>
+        <w:rPr>
+          <w:rFonts w:ascii="Arial" w:eastAsia="Times New Roman" w:hAnsi="Arial" w:cs="Arial"/>
+          <w:b/>
+          <w:bCs/>
+          <w:color w:val="ED7D31" w:themeColor="accent2"/>
+          <w:lang w:val="en-US" w:eastAsia="fr-FR"/>
+        </w:rPr>
+        <w:t xml:space="preserve"> and correlations</w:t>
+      </w:r>
+    </w:p>
+    <w:p>
+      <w:pPr>
+        <w:pStyle w:val="Paragraphedeliste"/>
+        <w:spacing w:before="360" w:after="80" w:line="240" w:lineRule="auto"/>
+        <w:ind w:left="1080"/>
+        <w:outlineLvl w:val="1"/>
+        <w:rPr>
+          <w:rFonts w:ascii="Arial" w:eastAsia="Times New Roman" w:hAnsi="Arial" w:cs="Arial"/>
+          <w:b/>
+          <w:bCs/>
+          <w:color w:val="ED7D31" w:themeColor="accent2"/>
+          <w:lang w:val="en-US" w:eastAsia="fr-FR"/>
+        </w:rPr>
+      </w:pPr>
+      <w:r>
+        <w:rPr>
+          <w:rFonts w:ascii="Arial" w:eastAsia="Times New Roman" w:hAnsi="Arial" w:cs="Arial"/>
+          <w:b/>
+          <w:bCs/>
+          <w:color w:val="ED7D31" w:themeColor="accent2"/>
+          <w:lang w:val="en-US" w:eastAsia="fr-FR"/>
+        </w:rPr>
+        <w:t>1.</w:t>
+      </w:r>
+    </w:p>
+    <w:p>
+      <w:pPr>
+        <w:pStyle w:val="Paragraphedeliste"/>
+        <w:spacing w:before="360" w:after="80" w:line="240" w:lineRule="auto"/>
+        <w:ind w:left="1080"/>
+        <w:outlineLvl w:val="1"/>
+        <w:rPr>
+          <w:rFonts w:ascii="Arial" w:eastAsia="Times New Roman" w:hAnsi="Arial" w:cs="Arial"/>
+          <w:b/>
+          <w:bCs/>
+          <w:color w:val="ED7D31" w:themeColor="accent2"/>
+          <w:lang w:val="en-US" w:eastAsia="fr-FR"/>
+        </w:rPr>
+      </w:pPr>
+      <w:r>
+        <w:rPr>
+          <w:rFonts w:ascii="Arial" w:eastAsia="Times New Roman" w:hAnsi="Arial" w:cs="Arial"/>
+          <w:b/>
+          <w:bCs/>
+          <w:color w:val="ED7D31" w:themeColor="accent2"/>
+          <w:lang w:val="en-US" w:eastAsia="fr-FR"/>
+        </w:rPr>
+        <w:t xml:space="preserve">2. </w:t>
+      </w:r>
+      <w:r>
+        <w:rPr>
+          <w:rFonts w:ascii="Arial" w:eastAsia="Times New Roman" w:hAnsi="Arial" w:cs="Arial"/>
+          <w:b/>
+          <w:bCs/>
+          <w:color w:val="ED7D31" w:themeColor="accent2"/>
+          <w:lang w:val="en-GB" w:eastAsia="fr-FR"/>
+        </w:rPr>
+        <w:t>Comparison between the most and the least democratic countries</w:t>
+      </w:r>
+    </w:p>
+    <w:p>
+      <w:pPr>
+        <w:spacing w:before="360" w:after="80" w:line="240" w:lineRule="auto"/>
+        <w:ind w:left="720"/>
+        <w:outlineLvl w:val="1"/>
+        <w:rPr>
+          <w:rFonts w:ascii="Times New Roman" w:eastAsia="Times New Roman" w:hAnsi="Times New Roman" w:cs="Times New Roman"/>
+          <w:b/>
+          <w:bCs/>
+          <w:sz w:val="36"/>
+          <w:szCs w:val="36"/>
+          <w:lang w:val="en-GB" w:eastAsia="fr-FR"/>
+        </w:rPr>
+      </w:pPr>
+      <w:r>
+        <w:rPr>
+          <w:rFonts w:ascii="Arial" w:eastAsia="Times New Roman" w:hAnsi="Arial" w:cs="Arial"/>
+          <w:b/>
+          <w:bCs/>
+          <w:color w:val="000000"/>
+          <w:lang w:val="en-GB" w:eastAsia="fr-FR"/>
+        </w:rPr>
+        <w:t xml:space="preserve">B. Reduction of the problem’s dimension </w:t>
+      </w:r>
+      <w:r>
+        <w:rPr>
+          <w:rFonts w:ascii="Arial" w:eastAsia="Times New Roman" w:hAnsi="Arial" w:cs="Arial"/>
+          <w:b/>
+          <w:bCs/>
+          <w:color w:val="E69138"/>
+          <w:lang w:val="en-GB" w:eastAsia="fr-FR"/>
+        </w:rPr>
+        <w:t>thanks to PCA</w:t>
+      </w:r>
+      <w:r>
+        <w:rPr>
+          <w:rFonts w:ascii="Arial" w:eastAsia="Times New Roman" w:hAnsi="Arial" w:cs="Arial"/>
+          <w:b/>
+          <w:bCs/>
+          <w:color w:val="E69138"/>
+          <w:lang w:val="en-GB" w:eastAsia="fr-FR"/>
+        </w:rPr>
+        <w:t>. Interpretation of the meta-variables.</w:t>
+      </w:r>
+    </w:p>
+    <w:p>
+      <w:pPr>
+        <w:spacing w:before="360" w:after="80" w:line="240" w:lineRule="auto"/>
+        <w:ind w:left="720"/>
+        <w:outlineLvl w:val="1"/>
+        <w:rPr>
+          <w:rFonts w:ascii="Arial" w:eastAsia="Times New Roman" w:hAnsi="Arial" w:cs="Arial"/>
+          <w:b/>
+          <w:bCs/>
+          <w:color w:val="E69138"/>
+          <w:lang w:val="en-GB" w:eastAsia="fr-FR"/>
+        </w:rPr>
+      </w:pPr>
+      <w:r>
+        <w:rPr>
+          <w:rFonts w:ascii="Arial" w:eastAsia="Times New Roman" w:hAnsi="Arial" w:cs="Arial"/>
+          <w:b/>
+          <w:bCs/>
+          <w:color w:val="000000"/>
+          <w:lang w:val="en-GB" w:eastAsia="fr-FR"/>
+        </w:rPr>
+        <w:t xml:space="preserve">B. Grouping of countries with similar behavior </w:t>
+      </w:r>
+      <w:r>
+        <w:rPr>
+          <w:rFonts w:ascii="Arial" w:eastAsia="Times New Roman" w:hAnsi="Arial" w:cs="Arial"/>
+          <w:b/>
+          <w:bCs/>
+          <w:color w:val="E69138"/>
+          <w:lang w:val="en-GB" w:eastAsia="fr-FR"/>
+        </w:rPr>
+        <w:t>using clustering</w:t>
+      </w:r>
+      <w:r>
+        <w:rPr>
+          <w:rFonts w:ascii="Arial" w:eastAsia="Times New Roman" w:hAnsi="Arial" w:cs="Arial"/>
+          <w:b/>
+          <w:bCs/>
+          <w:color w:val="E69138"/>
+          <w:lang w:val="en-GB" w:eastAsia="fr-FR"/>
+        </w:rPr>
+        <w:t>.</w:t>
+      </w:r>
+    </w:p>
+    <w:p>
+      <w:pPr>
+        <w:spacing w:before="360" w:after="80" w:line="240" w:lineRule="auto"/>
+        <w:ind w:left="720"/>
+        <w:outlineLvl w:val="1"/>
+        <w:rPr>
+          <w:rFonts w:ascii="Times New Roman" w:eastAsia="Times New Roman" w:hAnsi="Times New Roman" w:cs="Times New Roman"/>
+          <w:b/>
+          <w:bCs/>
+          <w:color w:val="ED7D31" w:themeColor="accent2"/>
+          <w:sz w:val="36"/>
+          <w:szCs w:val="36"/>
+          <w:lang w:val="en-GB" w:eastAsia="fr-FR"/>
+        </w:rPr>
+      </w:pPr>
+      <w:r>
+        <w:rPr>
+          <w:rFonts w:ascii="Arial" w:eastAsia="Times New Roman" w:hAnsi="Arial" w:cs="Arial"/>
+          <w:b/>
+          <w:bCs/>
+          <w:color w:val="ED7D31" w:themeColor="accent2"/>
+          <w:lang w:val="en-GB" w:eastAsia="fr-FR"/>
+        </w:rPr>
+        <w:t>Ou : Comparision of results with clustering methods</w:t>
+      </w:r>
+    </w:p>
+    <w:p>
+      <w:pPr>
+        <w:spacing w:before="360" w:after="80" w:line="240" w:lineRule="auto"/>
+        <w:ind w:left="720"/>
+        <w:outlineLvl w:val="1"/>
+        <w:rPr>
+          <w:rFonts w:ascii="Times New Roman" w:eastAsia="Times New Roman" w:hAnsi="Times New Roman" w:cs="Times New Roman"/>
+          <w:b/>
+          <w:bCs/>
+          <w:sz w:val="36"/>
+          <w:szCs w:val="36"/>
+          <w:lang w:val="en-GB" w:eastAsia="fr-FR"/>
+        </w:rPr>
+      </w:pPr>
+      <w:r>
+        <w:rPr>
+          <w:rFonts w:ascii="Arial" w:eastAsia="Times New Roman" w:hAnsi="Arial" w:cs="Arial"/>
+          <w:b/>
+          <w:bCs/>
+          <w:color w:val="000000"/>
+          <w:lang w:val="en-GB" w:eastAsia="fr-FR"/>
+        </w:rPr>
+        <w:lastRenderedPageBreak/>
+        <w:t>C.</w:t>
+      </w:r>
+      <w:r>
+        <w:rPr>
+          <w:rFonts w:ascii="Arial" w:eastAsia="Times New Roman" w:hAnsi="Arial" w:cs="Arial"/>
+          <w:color w:val="000000"/>
+          <w:lang w:val="en-GB" w:eastAsia="fr-FR"/>
+        </w:rPr>
+        <w:t xml:space="preserve"> </w:t>
+      </w:r>
+      <w:r>
+        <w:rPr>
+          <w:rFonts w:ascii="Arial" w:eastAsia="Times New Roman" w:hAnsi="Arial" w:cs="Arial"/>
+          <w:b/>
+          <w:bCs/>
+          <w:color w:val="000000"/>
+          <w:lang w:val="en-GB" w:eastAsia="fr-FR"/>
+        </w:rPr>
+        <w:t xml:space="preserve">Modelisation/Explanation of the democratic level (Gscore) according to multiple features </w:t>
+      </w:r>
+      <w:r>
+        <w:rPr>
+          <w:rFonts w:ascii="Arial" w:eastAsia="Times New Roman" w:hAnsi="Arial" w:cs="Arial"/>
+          <w:b/>
+          <w:bCs/>
+          <w:color w:val="E69138"/>
+          <w:lang w:val="en-GB" w:eastAsia="fr-FR"/>
+        </w:rPr>
+        <w:t>with linear and logistic regression/model</w:t>
+      </w:r>
+    </w:p>
+    <w:p>
+      <w:pPr>
+        <w:spacing w:after="0" w:line="240" w:lineRule="auto"/>
+        <w:rPr>
+          <w:rFonts w:ascii="Times New Roman" w:eastAsia="Times New Roman" w:hAnsi="Times New Roman" w:cs="Times New Roman"/>
+          <w:color w:val="ED7D31" w:themeColor="accent2"/>
+          <w:sz w:val="24"/>
+          <w:szCs w:val="24"/>
+          <w:lang w:eastAsia="fr-FR"/>
+        </w:rPr>
+      </w:pPr>
+      <w:r>
+        <w:rPr>
+          <w:rFonts w:ascii="Arial" w:eastAsia="Times New Roman" w:hAnsi="Arial" w:cs="Arial"/>
+          <w:color w:val="000000"/>
+          <w:lang w:val="en-GB" w:eastAsia="fr-FR"/>
+        </w:rPr>
+        <w:tab/>
+      </w:r>
+      <w:r>
+        <w:rPr>
+          <w:rFonts w:ascii="Arial" w:eastAsia="Times New Roman" w:hAnsi="Arial" w:cs="Arial"/>
+          <w:color w:val="000000"/>
+          <w:lang w:val="en-GB" w:eastAsia="fr-FR"/>
+        </w:rPr>
+        <w:tab/>
+      </w:r>
+      <w:r>
+        <w:rPr>
+          <w:rFonts w:ascii="Arial" w:eastAsia="Times New Roman" w:hAnsi="Arial" w:cs="Arial"/>
+          <w:color w:val="000000"/>
+          <w:lang w:eastAsia="fr-FR"/>
+        </w:rPr>
+        <w:t xml:space="preserve">1. </w:t>
+      </w:r>
+      <w:r>
+        <w:rPr>
+          <w:rFonts w:ascii="Arial" w:eastAsia="Times New Roman" w:hAnsi="Arial" w:cs="Arial"/>
+          <w:color w:val="ED7D31" w:themeColor="accent2"/>
+          <w:lang w:eastAsia="fr-FR"/>
+        </w:rPr>
+        <w:t>Peut être seulement illustrer l</w:t>
+      </w:r>
+      <w:r>
+        <w:rPr>
+          <w:rFonts w:ascii="Arial" w:eastAsia="Times New Roman" w:hAnsi="Arial" w:cs="Arial"/>
+          <w:color w:val="ED7D31" w:themeColor="accent2"/>
+          <w:lang w:eastAsia="fr-FR"/>
+        </w:rPr>
+        <w:t>a régression linéaire et évoquer la logistique qui donne des résultats moins probants ?</w:t>
+      </w:r>
+    </w:p>
+    <w:p>
+      <w:pPr>
+        <w:spacing w:after="0" w:line="240" w:lineRule="auto"/>
+        <w:ind w:left="720" w:firstLine="720"/>
+        <w:rPr>
+          <w:rFonts w:ascii="Times New Roman" w:eastAsia="Times New Roman" w:hAnsi="Times New Roman" w:cs="Times New Roman"/>
+          <w:sz w:val="24"/>
+          <w:szCs w:val="24"/>
+          <w:lang w:val="en-GB" w:eastAsia="fr-FR"/>
+        </w:rPr>
+      </w:pPr>
+      <w:r>
+        <w:rPr>
+          <w:rFonts w:ascii="Arial" w:eastAsia="Times New Roman" w:hAnsi="Arial" w:cs="Arial"/>
+          <w:color w:val="000000"/>
+          <w:lang w:val="en-GB" w:eastAsia="fr-FR"/>
+        </w:rPr>
+        <w:t>2. Focus on the most and least democratic countries</w:t>
+      </w:r>
+    </w:p>
+    <w:p>
+      <w:pPr>
+        <w:spacing w:after="0" w:line="240" w:lineRule="auto"/>
+        <w:rPr>
+          <w:rFonts w:ascii="Times New Roman" w:eastAsia="Times New Roman" w:hAnsi="Times New Roman" w:cs="Times New Roman"/>
+          <w:color w:val="ED7D31" w:themeColor="accent2"/>
+          <w:sz w:val="24"/>
+          <w:szCs w:val="24"/>
+          <w:lang w:eastAsia="fr-FR"/>
+        </w:rPr>
+      </w:pPr>
+      <w:r>
+        <w:rPr>
+          <w:rFonts w:ascii="Arial" w:eastAsia="Times New Roman" w:hAnsi="Arial" w:cs="Arial"/>
+          <w:color w:val="FF0000"/>
+          <w:lang w:eastAsia="fr-FR"/>
+        </w:rPr>
+        <w:t>Est-ce que c’est nécessaire de faire des sous parties ou juste une phrase de transition qui dit qu’on va faire un focus suffirait ?</w:t>
+      </w:r>
+      <w:r>
+        <w:rPr>
+          <w:rFonts w:ascii="Arial" w:eastAsia="Times New Roman" w:hAnsi="Arial" w:cs="Arial"/>
+          <w:color w:val="FF0000"/>
+          <w:lang w:eastAsia="fr-FR"/>
+        </w:rPr>
+        <w:t xml:space="preserve"> </w:t>
+      </w:r>
+      <w:r>
+        <w:rPr>
+          <w:rFonts w:ascii="Arial" w:eastAsia="Times New Roman" w:hAnsi="Arial" w:cs="Arial"/>
+          <w:color w:val="ED7D31" w:themeColor="accent2"/>
+          <w:lang w:eastAsia="fr-FR"/>
+        </w:rPr>
+        <w:t>&gt; Au vu des résultats je pense qu’on a pas besoin de sous</w:t>
+      </w:r>
+      <w:r>
+        <w:rPr>
+          <w:rFonts w:ascii="Arial" w:eastAsia="Times New Roman" w:hAnsi="Arial" w:cs="Arial"/>
+          <w:color w:val="ED7D31" w:themeColor="accent2"/>
+          <w:lang w:eastAsia="fr-FR"/>
+        </w:rPr>
+        <w:t>-partie</w:t>
+      </w:r>
+    </w:p>
+    <w:p>
+      <w:pPr>
+        <w:spacing w:before="360" w:after="80" w:line="240" w:lineRule="auto"/>
+        <w:ind w:left="720"/>
+        <w:outlineLvl w:val="1"/>
+        <w:rPr>
+          <w:rFonts w:ascii="Times New Roman" w:eastAsia="Times New Roman" w:hAnsi="Times New Roman" w:cs="Times New Roman"/>
+          <w:b/>
+          <w:bCs/>
+          <w:sz w:val="36"/>
+          <w:szCs w:val="36"/>
+          <w:lang w:val="en-GB" w:eastAsia="fr-FR"/>
+        </w:rPr>
+      </w:pPr>
+      <w:r>
+        <w:rPr>
+          <w:rFonts w:ascii="Arial" w:eastAsia="Times New Roman" w:hAnsi="Arial" w:cs="Arial"/>
+          <w:b/>
+          <w:bCs/>
+          <w:color w:val="000000"/>
+          <w:lang w:val="en-GB" w:eastAsia="fr-FR"/>
+        </w:rPr>
+        <w:t xml:space="preserve">D. Highlighting the features which significantly explain the Gscore </w:t>
+      </w:r>
+      <w:r>
+        <w:rPr>
+          <w:rFonts w:ascii="Arial" w:eastAsia="Times New Roman" w:hAnsi="Arial" w:cs="Arial"/>
+          <w:b/>
+          <w:bCs/>
+          <w:color w:val="E69138"/>
+          <w:lang w:val="en-GB" w:eastAsia="fr-FR"/>
+        </w:rPr>
+        <w:t>using Regression/Classification trees and RandomForest</w:t>
+      </w:r>
+    </w:p>
+    <w:p>
+      <w:pPr>
+        <w:spacing w:after="0" w:line="240" w:lineRule="auto"/>
+        <w:rPr>
+          <w:rFonts w:ascii="Times New Roman" w:eastAsia="Times New Roman" w:hAnsi="Times New Roman" w:cs="Times New Roman"/>
+          <w:sz w:val="24"/>
+          <w:szCs w:val="24"/>
+          <w:lang w:val="en-GB" w:eastAsia="fr-FR"/>
+        </w:rPr>
+      </w:pPr>
+      <w:r>
+        <w:rPr>
+          <w:rFonts w:ascii="Arial" w:eastAsia="Times New Roman" w:hAnsi="Arial" w:cs="Arial"/>
+          <w:color w:val="000000"/>
+          <w:lang w:val="en-GB" w:eastAsia="fr-FR"/>
+        </w:rPr>
+        <w:tab/>
+      </w:r>
+      <w:r>
+        <w:rPr>
+          <w:rFonts w:ascii="Arial" w:eastAsia="Times New Roman" w:hAnsi="Arial" w:cs="Arial"/>
+          <w:color w:val="000000"/>
+          <w:lang w:val="en-GB" w:eastAsia="fr-FR"/>
+        </w:rPr>
+        <w:tab/>
+        <w:t>1.</w:t>
+      </w:r>
+    </w:p>
+    <w:p>
+      <w:pPr>
+        <w:spacing w:after="0" w:line="240" w:lineRule="auto"/>
+        <w:rPr>
+          <w:rFonts w:ascii="Times New Roman" w:eastAsia="Times New Roman" w:hAnsi="Times New Roman" w:cs="Times New Roman"/>
+          <w:sz w:val="24"/>
+          <w:szCs w:val="24"/>
+          <w:lang w:val="en-GB" w:eastAsia="fr-FR"/>
+        </w:rPr>
+      </w:pPr>
+      <w:r>
+        <w:rPr>
+          <w:rFonts w:ascii="Arial" w:eastAsia="Times New Roman" w:hAnsi="Arial" w:cs="Arial"/>
+          <w:color w:val="000000"/>
+          <w:lang w:val="en-GB" w:eastAsia="fr-FR"/>
+        </w:rPr>
+        <w:tab/>
+      </w:r>
+      <w:r>
+        <w:rPr>
+          <w:rFonts w:ascii="Arial" w:eastAsia="Times New Roman" w:hAnsi="Arial" w:cs="Arial"/>
+          <w:color w:val="000000"/>
+          <w:lang w:val="en-GB" w:eastAsia="fr-FR"/>
+        </w:rPr>
+        <w:tab/>
+        <w:t>2. Focus on the most and least democratic countries</w:t>
+      </w:r>
+    </w:p>
+    <w:p>
+      <w:pPr>
+        <w:spacing w:after="0" w:line="240" w:lineRule="auto"/>
+        <w:rPr>
+          <w:rFonts w:ascii="Times New Roman" w:eastAsia="Times New Roman" w:hAnsi="Times New Roman" w:cs="Times New Roman"/>
+          <w:sz w:val="24"/>
+          <w:szCs w:val="24"/>
+          <w:lang w:eastAsia="fr-FR"/>
+        </w:rPr>
+      </w:pPr>
+      <w:r>
+        <w:rPr>
+          <w:rFonts w:ascii="Arial" w:eastAsia="Times New Roman" w:hAnsi="Arial" w:cs="Arial"/>
+          <w:color w:val="FF0000"/>
+          <w:lang w:eastAsia="fr-FR"/>
+        </w:rPr>
+        <w:t>Même question précédemment</w:t>
+      </w:r>
+    </w:p>
+    <w:p>
+      <w:pPr>
+        <w:spacing w:after="0" w:line="240" w:lineRule="auto"/>
+        <w:rPr>
+          <w:rFonts w:ascii="Times New Roman" w:eastAsia="Times New Roman" w:hAnsi="Times New Roman" w:cs="Times New Roman"/>
+          <w:sz w:val="24"/>
+          <w:szCs w:val="24"/>
+          <w:lang w:eastAsia="fr-FR"/>
+        </w:rPr>
+      </w:pPr>
+    </w:p>
+    <w:p>
+      <w:pPr>
+        <w:rPr>
+          <w:rFonts w:ascii="Arial" w:eastAsia="Times New Roman" w:hAnsi="Arial" w:cs="Arial"/>
+          <w:b/>
+          <w:bCs/>
+          <w:color w:val="000000"/>
+          <w:sz w:val="24"/>
+          <w:szCs w:val="24"/>
+          <w:lang w:eastAsia="fr-FR"/>
+        </w:rPr>
+      </w:pPr>
+      <w:r>
+        <w:rPr>
+          <w:rFonts w:ascii="Arial" w:eastAsia="Times New Roman" w:hAnsi="Arial" w:cs="Arial"/>
+          <w:b/>
+          <w:bCs/>
+          <w:color w:val="000000"/>
+          <w:sz w:val="24"/>
+          <w:szCs w:val="24"/>
+          <w:lang w:eastAsia="fr-FR"/>
+        </w:rPr>
+        <w:t>V.</w:t>
+      </w:r>
+      <w:r>
+        <w:rPr>
+          <w:rFonts w:ascii="Arial" w:eastAsia="Times New Roman" w:hAnsi="Arial" w:cs="Arial"/>
+          <w:color w:val="000000"/>
+          <w:sz w:val="24"/>
+          <w:szCs w:val="24"/>
+          <w:lang w:eastAsia="fr-FR"/>
+        </w:rPr>
+        <w:t xml:space="preserve"> </w:t>
+      </w:r>
+      <w:r>
+        <w:rPr>
+          <w:rFonts w:ascii="Arial" w:eastAsia="Times New Roman" w:hAnsi="Arial" w:cs="Arial"/>
+          <w:b/>
+          <w:bCs/>
+          <w:color w:val="000000"/>
+          <w:sz w:val="24"/>
+          <w:szCs w:val="24"/>
+          <w:lang w:eastAsia="fr-FR"/>
+        </w:rPr>
+        <w:t>Conclusion</w:t>
+      </w:r>
+      <w:r>
+        <w:rPr>
+          <w:rFonts w:ascii="Arial" w:eastAsia="Times New Roman" w:hAnsi="Arial" w:cs="Arial"/>
+          <w:b/>
+          <w:bCs/>
+          <w:color w:val="000000"/>
+          <w:sz w:val="24"/>
+          <w:szCs w:val="24"/>
+          <w:lang w:eastAsia="fr-FR"/>
+        </w:rPr>
+        <w:br/>
+        <w:t>VI.Acknowledgement</w:t>
+      </w:r>
+      <w:r>
+        <w:rPr>
+          <w:rFonts w:ascii="Arial" w:eastAsia="Times New Roman" w:hAnsi="Arial" w:cs="Arial"/>
+          <w:b/>
+          <w:bCs/>
+          <w:color w:val="000000"/>
+          <w:sz w:val="24"/>
+          <w:szCs w:val="24"/>
+          <w:lang w:eastAsia="fr-FR"/>
+        </w:rPr>
+        <w:br/>
+        <w:t>VII.References</w:t>
+      </w:r>
+    </w:p>
+    <w:p/>
     <w:sectPr>
       <w:pgSz w:w="11906" w:h="16838"/>
       <w:pgMar w:top="1417" w:right="1417" w:bottom="1417" w:left="1417" w:header="708" w:footer="708" w:gutter="0"/>
@@ -2109,6 +3062,96 @@
 <file path=word/numbering.xml><?xml version="1.0" encoding="utf-8"?>
 <w:numbering xmlns:wpc="http://schemas.microsoft.com/office/word/2010/wordprocessingCanvas" xmlns:cx="http://schemas.microsoft.com/office/drawing/2014/chartex" xmlns:cx1="http://schemas.microsoft.com/office/drawing/2015/9/8/chartex" xmlns:cx2="http://schemas.microsoft.com/office/drawing/2015/10/21/chartex" xmlns:cx3="http://schemas.microsoft.com/office/drawing/2016/5/9/chartex" xmlns:cx4="http://schemas.microsoft.com/office/drawing/2016/5/10/chartex" xmlns:cx5="http://schemas.microsoft.com/office/drawing/2016/5/11/chartex" xmlns:cx6="http://schemas.microsoft.com/office/drawing/2016/5/12/chartex" xmlns:cx7="http://schemas.microsoft.com/office/drawing/2016/5/13/chartex" xmlns:cx8="http://schemas.microsoft.com/office/drawing/2016/5/14/chartex" xmlns:mc="http://schemas.openxmlformats.org/markup-compatibility/2006" xmlns:aink="http://schemas.microsoft.com/office/drawing/2016/ink" xmlns:am3d="http://schemas.microsoft.com/office/drawing/2017/model3d" xmlns:o="urn:schemas-microsoft-com:office:office" xmlns:r="http://schemas.openxmlformats.org/officeDocument/2006/relationships" xmlns:m="http://schemas.openxmlformats.org/officeDocument/2006/math" xmlns:v="urn:schemas-microsoft-com:vml" xmlns:wp14="http://schemas.microsoft.com/office/word/2010/wordprocessingDrawing" xmlns:wp="http://schemas.openxmlformats.org/drawingml/2006/wordprocessingDrawing" xmlns:w10="urn:schemas-microsoft-com:office:word" xmlns:w="http://schemas.openxmlformats.org/wordprocessingml/2006/main" xmlns:w14="http://schemas.microsoft.com/office/word/2010/wordml" xmlns:w15="http://schemas.microsoft.com/office/word/2012/wordml" xmlns:w16cex="http://schemas.microsoft.com/office/word/2018/wordml/cex" xmlns:w16cid="http://schemas.microsoft.com/office/word/2016/wordml/cid" xmlns:w16="http://schemas.microsoft.com/office/word/2018/wordml" xmlns:w16sdtdh="http://schemas.microsoft.com/office/word/2020/wordml/sdtdatahash" xmlns:w16se="http://schemas.microsoft.com/office/word/2015/wordml/symex" xmlns:wpg="http://schemas.microsoft.com/office/word/2010/wordprocessingGroup" xmlns:wpi="http://schemas.microsoft.com/office/word/2010/wordprocessingInk" xmlns:wne="http://schemas.microsoft.com/office/word/2006/wordml" xmlns:wps="http://schemas.microsoft.com/office/word/2010/wordprocessingShape" mc:Ignorable="w14 w15 w16se w16cid w16 w16cex w16sdtdh wp14">
   <w:abstractNum w:abstractNumId="0" w15:restartNumberingAfterBreak="0">
+    <w:nsid w:val="109273A9"/>
+    <w:multiLevelType w:val="hybridMultilevel"/>
+    <w:tmpl w:val="D7A2FF16"/>
+    <w:lvl w:ilvl="0" w:tplc="03924EFE">
+      <w:start w:val="1"/>
+      <w:numFmt w:val="upperLetter"/>
+      <w:lvlText w:val="%1."/>
+      <w:lvlJc w:val="left"/>
+      <w:pPr>
+        <w:ind w:left="1080" w:hanging="360"/>
+      </w:pPr>
+      <w:rPr>
+        <w:rFonts w:hint="default"/>
+        <w:color w:val="000000"/>
+      </w:rPr>
+    </w:lvl>
+    <w:lvl w:ilvl="1" w:tplc="040C0019" w:tentative="1">
+      <w:start w:val="1"/>
+      <w:numFmt w:val="lowerLetter"/>
+      <w:lvlText w:val="%2."/>
+      <w:lvlJc w:val="left"/>
+      <w:pPr>
+        <w:ind w:left="1800" w:hanging="360"/>
+      </w:pPr>
+    </w:lvl>
+    <w:lvl w:ilvl="2" w:tplc="040C001B" w:tentative="1">
+      <w:start w:val="1"/>
+      <w:numFmt w:val="lowerRoman"/>
+      <w:lvlText w:val="%3."/>
+      <w:lvlJc w:val="right"/>
+      <w:pPr>
+        <w:ind w:left="2520" w:hanging="180"/>
+      </w:pPr>
+    </w:lvl>
+    <w:lvl w:ilvl="3" w:tplc="040C000F" w:tentative="1">
+      <w:start w:val="1"/>
+      <w:numFmt w:val="decimal"/>
+      <w:lvlText w:val="%4."/>
+      <w:lvlJc w:val="left"/>
+      <w:pPr>
+        <w:ind w:left="3240" w:hanging="360"/>
+      </w:pPr>
+    </w:lvl>
+    <w:lvl w:ilvl="4" w:tplc="040C0019" w:tentative="1">
+      <w:start w:val="1"/>
+      <w:numFmt w:val="lowerLetter"/>
+      <w:lvlText w:val="%5."/>
+      <w:lvlJc w:val="left"/>
+      <w:pPr>
+        <w:ind w:left="3960" w:hanging="360"/>
+      </w:pPr>
+    </w:lvl>
+    <w:lvl w:ilvl="5" w:tplc="040C001B" w:tentative="1">
+      <w:start w:val="1"/>
+      <w:numFmt w:val="lowerRoman"/>
+      <w:lvlText w:val="%6."/>
+      <w:lvlJc w:val="right"/>
+      <w:pPr>
+        <w:ind w:left="4680" w:hanging="180"/>
+      </w:pPr>
+    </w:lvl>
+    <w:lvl w:ilvl="6" w:tplc="040C000F" w:tentative="1">
+      <w:start w:val="1"/>
+      <w:numFmt w:val="decimal"/>
+      <w:lvlText w:val="%7."/>
+      <w:lvlJc w:val="left"/>
+      <w:pPr>
+        <w:ind w:left="5400" w:hanging="360"/>
+      </w:pPr>
+    </w:lvl>
+    <w:lvl w:ilvl="7" w:tplc="040C0019" w:tentative="1">
+      <w:start w:val="1"/>
+      <w:numFmt w:val="lowerLetter"/>
+      <w:lvlText w:val="%8."/>
+      <w:lvlJc w:val="left"/>
+      <w:pPr>
+        <w:ind w:left="6120" w:hanging="360"/>
+      </w:pPr>
+    </w:lvl>
+    <w:lvl w:ilvl="8" w:tplc="040C001B" w:tentative="1">
+      <w:start w:val="1"/>
+      <w:numFmt w:val="lowerRoman"/>
+      <w:lvlText w:val="%9."/>
+      <w:lvlJc w:val="right"/>
+      <w:pPr>
+        <w:ind w:left="6840" w:hanging="180"/>
+      </w:pPr>
+    </w:lvl>
+  </w:abstractNum>
+  <w:abstractNum w:abstractNumId="1" w15:restartNumberingAfterBreak="0">
     <w:nsid w:val="39831906"/>
     <w:multiLevelType w:val="multilevel"/>
     <w:tmpl w:val="85126A54"/>
@@ -2221,7 +3264,7 @@
       </w:pPr>
     </w:lvl>
   </w:abstractNum>
-  <w:abstractNum w:abstractNumId="1" w15:restartNumberingAfterBreak="0">
+  <w:abstractNum w:abstractNumId="2" w15:restartNumberingAfterBreak="0">
     <w:nsid w:val="61892228"/>
     <w:multiLevelType w:val="multilevel"/>
     <w:tmpl w:val="28B4D704"/>
@@ -2334,11 +3377,11 @@
       </w:pPr>
     </w:lvl>
   </w:abstractNum>
-  <w:num w:numId="1">
+  <w:num w:numId="1" w16cid:durableId="741947217">
+    <w:abstractNumId w:val="2"/>
+  </w:num>
+  <w:num w:numId="2" w16cid:durableId="1720006812">
     <w:abstractNumId w:val="1"/>
-  </w:num>
-  <w:num w:numId="2">
-    <w:abstractNumId w:val="0"/>
     <w:lvlOverride w:ilvl="0">
       <w:lvl w:ilvl="0">
         <w:numFmt w:val="decimal"/>
@@ -2347,8 +3390,8 @@
       </w:lvl>
     </w:lvlOverride>
   </w:num>
-  <w:num w:numId="3">
-    <w:abstractNumId w:val="0"/>
+  <w:num w:numId="3" w16cid:durableId="2000883179">
+    <w:abstractNumId w:val="1"/>
     <w:lvlOverride w:ilvl="0">
       <w:lvl w:ilvl="0">
         <w:numFmt w:val="decimal"/>
@@ -2357,8 +3400,8 @@
       </w:lvl>
     </w:lvlOverride>
   </w:num>
-  <w:num w:numId="4">
-    <w:abstractNumId w:val="0"/>
+  <w:num w:numId="4" w16cid:durableId="793908712">
+    <w:abstractNumId w:val="1"/>
     <w:lvlOverride w:ilvl="0">
       <w:lvl w:ilvl="0">
         <w:numFmt w:val="decimal"/>
@@ -2367,8 +3410,8 @@
       </w:lvl>
     </w:lvlOverride>
   </w:num>
-  <w:num w:numId="5">
-    <w:abstractNumId w:val="0"/>
+  <w:num w:numId="5" w16cid:durableId="1692685876">
+    <w:abstractNumId w:val="1"/>
     <w:lvlOverride w:ilvl="0">
       <w:lvl w:ilvl="0">
         <w:numFmt w:val="decimal"/>
@@ -2376,6 +3419,9 @@
         <w:lvlJc w:val="left"/>
       </w:lvl>
     </w:lvlOverride>
+  </w:num>
+  <w:num w:numId="6" w16cid:durableId="1871258069">
+    <w:abstractNumId w:val="0"/>
   </w:num>
 </w:numbering>
 </file>
@@ -2900,6 +3946,17 @@
     <w:basedOn w:val="Policepardfaut"/>
     <w:rsid w:val="0095179E"/>
   </w:style>
+  <w:style w:type="paragraph" w:styleId="Paragraphedeliste">
+    <w:name w:val="List Paragraph"/>
+    <w:basedOn w:val="Normal"/>
+    <w:uiPriority w:val="34"/>
+    <w:qFormat/>
+    <w:rsid w:val="00B7049F"/>
+    <w:pPr>
+      <w:ind w:left="720"/>
+      <w:contextualSpacing/>
+    </w:pPr>
+  </w:style>
 </w:styles>
 </file>
 

</xml_diff>

<commit_message>
répartition de la rédac
</commit_message>
<xml_diff>
--- a/idée de plan.docx
+++ b/idée de plan.docx
@@ -4,103 +4,51 @@
   <w:body>
     <w:p>
       <w:pPr>
-        <w:rPr>
-          <w:rFonts w:ascii="Arial" w:eastAsia="Times New Roman" w:hAnsi="Arial" w:cs="Arial"/>
-          <w:b/>
-          <w:bCs/>
-          <w:color w:val="000000"/>
+        <w:spacing w:before="240" w:after="240" w:line="240" w:lineRule="auto"/>
+        <w:jc w:val="center"/>
+        <w:rPr>
+          <w:rFonts w:ascii="Times New Roman" w:eastAsia="Times New Roman" w:hAnsi="Times New Roman" w:cs="Times New Roman"/>
+          <w:color w:val="FF0000"/>
           <w:sz w:val="24"/>
           <w:szCs w:val="24"/>
-          <w:lang w:val="en-GB" w:eastAsia="fr-FR"/>
-        </w:rPr>
-      </w:pPr>
-      <w:r>
-        <w:rPr>
-          <w:rFonts w:ascii="Arial" w:eastAsia="Times New Roman" w:hAnsi="Arial" w:cs="Arial"/>
-          <w:b/>
-          <w:bCs/>
+          <w:lang w:val="en-US" w:eastAsia="fr-FR"/>
+        </w:rPr>
+      </w:pPr>
+      <w:r>
+        <w:rPr>
+          <w:rFonts w:ascii="Arial" w:hAnsi="Arial" w:cs="Arial"/>
           <w:color w:val="FF0000"/>
-          <w:lang w:val="en-US" w:eastAsia="fr-FR"/>
-        </w:rPr>
-        <w:t>Construction of an index to evaluate the democratic level of countries</w:t>
+          <w:shd w:val="clear" w:color="auto" w:fill="FFFFFF"/>
+        </w:rPr>
+        <w:t>Exploration of socioeconomical datasets to model the democratic</w:t>
+      </w:r>
+      <w:r>
+        <w:rPr>
+          <w:rFonts w:ascii="Lato" w:hAnsi="Lato"/>
+          <w:color w:val="FF0000"/>
+        </w:rPr>
+        <w:br/>
+      </w:r>
+      <w:r>
+        <w:rPr>
+          <w:rFonts w:ascii="Arial" w:hAnsi="Arial" w:cs="Arial"/>
+          <w:color w:val="FF0000"/>
+          <w:shd w:val="clear" w:color="auto" w:fill="FFFFFF"/>
+        </w:rPr>
+        <w:t>level of countries</w:t>
       </w:r>
     </w:p>
     <w:p>
       <w:pPr>
-        <w:spacing w:before="240" w:after="240" w:line="240" w:lineRule="auto"/>
-        <w:rPr>
-          <w:rFonts w:ascii="Arial" w:eastAsia="Times New Roman" w:hAnsi="Arial" w:cs="Arial"/>
-          <w:b/>
-          <w:bCs/>
-          <w:color w:val="ED7D31" w:themeColor="accent2"/>
-          <w:lang w:val="en-US" w:eastAsia="fr-FR"/>
-        </w:rPr>
-      </w:pPr>
-      <w:proofErr w:type="spellStart"/>
-      <w:r>
-        <w:rPr>
-          <w:rFonts w:ascii="Arial" w:eastAsia="Times New Roman" w:hAnsi="Arial" w:cs="Arial"/>
-          <w:b/>
-          <w:bCs/>
-          <w:color w:val="ED7D31" w:themeColor="accent2"/>
-          <w:lang w:val="en-US" w:eastAsia="fr-FR"/>
-        </w:rPr>
-        <w:t>Titre</w:t>
-      </w:r>
-      <w:proofErr w:type="spellEnd"/>
-      <w:r>
-        <w:rPr>
-          <w:rFonts w:ascii="Arial" w:eastAsia="Times New Roman" w:hAnsi="Arial" w:cs="Arial"/>
-          <w:b/>
-          <w:bCs/>
-          <w:color w:val="ED7D31" w:themeColor="accent2"/>
-          <w:lang w:val="en-US" w:eastAsia="fr-FR"/>
-        </w:rPr>
-        <w:t xml:space="preserve"> </w:t>
-      </w:r>
-      <w:proofErr w:type="spellStart"/>
-      <w:proofErr w:type="gramStart"/>
-      <w:r>
-        <w:rPr>
-          <w:rFonts w:ascii="Arial" w:eastAsia="Times New Roman" w:hAnsi="Arial" w:cs="Arial"/>
-          <w:b/>
-          <w:bCs/>
-          <w:color w:val="ED7D31" w:themeColor="accent2"/>
-          <w:lang w:val="en-US" w:eastAsia="fr-FR"/>
-        </w:rPr>
-        <w:t>alternatif</w:t>
-      </w:r>
-      <w:proofErr w:type="spellEnd"/>
-      <w:r>
-        <w:rPr>
-          <w:rFonts w:ascii="Arial" w:eastAsia="Times New Roman" w:hAnsi="Arial" w:cs="Arial"/>
-          <w:b/>
-          <w:bCs/>
-          <w:color w:val="ED7D31" w:themeColor="accent2"/>
-          <w:lang w:val="en-US" w:eastAsia="fr-FR"/>
-        </w:rPr>
-        <w:t xml:space="preserve"> :</w:t>
-      </w:r>
-      <w:proofErr w:type="gramEnd"/>
-      <w:r>
-        <w:rPr>
-          <w:rFonts w:ascii="Arial" w:eastAsia="Times New Roman" w:hAnsi="Arial" w:cs="Arial"/>
-          <w:b/>
-          <w:bCs/>
-          <w:color w:val="ED7D31" w:themeColor="accent2"/>
-          <w:lang w:val="en-US" w:eastAsia="fr-FR"/>
-        </w:rPr>
-        <w:t xml:space="preserve"> Statistical study and model explanation of Democratic indexes</w:t>
-      </w:r>
-    </w:p>
-    <w:p>
-      <w:pPr>
-        <w:spacing w:before="240" w:after="240" w:line="240" w:lineRule="auto"/>
+        <w:spacing w:before="480" w:after="120" w:line="240" w:lineRule="auto"/>
+        <w:outlineLvl w:val="0"/>
         <w:rPr>
           <w:rFonts w:ascii="Times New Roman" w:eastAsia="Times New Roman" w:hAnsi="Times New Roman" w:cs="Times New Roman"/>
-          <w:color w:val="ED7D31" w:themeColor="accent2"/>
-          <w:sz w:val="24"/>
-          <w:szCs w:val="24"/>
+          <w:b/>
+          <w:bCs/>
+          <w:kern w:val="36"/>
+          <w:sz w:val="48"/>
+          <w:szCs w:val="48"/>
           <w:lang w:val="en-US" w:eastAsia="fr-FR"/>
         </w:rPr>
       </w:pPr>
@@ -113,9 +61,33 @@
           <w:kern w:val="36"/>
           <w:sz w:val="24"/>
           <w:szCs w:val="24"/>
-          <w:lang w:val="en-GB" w:eastAsia="fr-FR"/>
-        </w:rPr>
-        <w:t>Selection of the variables which are the most relevant to explain the democratic level  </w:t>
+          <w:lang w:val="en-US" w:eastAsia="fr-FR"/>
+        </w:rPr>
+        <w:t>I.</w:t>
+      </w:r>
+      <w:r>
+        <w:rPr>
+          <w:rFonts w:ascii="Arial" w:eastAsia="Times New Roman" w:hAnsi="Arial" w:cs="Arial"/>
+          <w:color w:val="000000"/>
+          <w:kern w:val="36"/>
+          <w:sz w:val="24"/>
+          <w:szCs w:val="24"/>
+          <w:lang w:val="en-US" w:eastAsia="fr-FR"/>
+        </w:rPr>
+        <w:t xml:space="preserve"> </w:t>
+      </w:r>
+      <w:r>
+        <w:rPr>
+          <w:rFonts w:ascii="Arial" w:eastAsia="Times New Roman" w:hAnsi="Arial" w:cs="Arial"/>
+          <w:b/>
+          <w:bCs/>
+          <w:color w:val="000000"/>
+          <w:kern w:val="36"/>
+          <w:sz w:val="24"/>
+          <w:szCs w:val="24"/>
+          <w:lang w:val="en-US" w:eastAsia="fr-FR"/>
+        </w:rPr>
+        <w:t>Abstract</w:t>
       </w:r>
     </w:p>
     <w:p>
@@ -129,7 +101,7 @@
           <w:kern w:val="36"/>
           <w:sz w:val="48"/>
           <w:szCs w:val="48"/>
-          <w:lang w:val="en-US" w:eastAsia="fr-FR"/>
+          <w:lang w:val="en-GB" w:eastAsia="fr-FR"/>
         </w:rPr>
       </w:pPr>
       <w:r>
@@ -141,21 +113,39 @@
           <w:kern w:val="36"/>
           <w:sz w:val="24"/>
           <w:szCs w:val="24"/>
-          <w:lang w:val="en-US" w:eastAsia="fr-FR"/>
-        </w:rPr>
-        <w:t>I.</w:t>
-      </w:r>
-      <w:r>
-        <w:rPr>
-          <w:rFonts w:ascii="Arial" w:eastAsia="Times New Roman" w:hAnsi="Arial" w:cs="Arial"/>
+          <w:lang w:val="en-GB" w:eastAsia="fr-FR"/>
+        </w:rPr>
+        <w:t>II.</w:t>
+      </w:r>
+      <w:r>
+        <w:rPr>
+          <w:rFonts w:ascii="Arial" w:eastAsia="Times New Roman" w:hAnsi="Arial" w:cs="Arial"/>
+          <w:b/>
+          <w:bCs/>
           <w:color w:val="000000"/>
           <w:kern w:val="36"/>
           <w:sz w:val="24"/>
           <w:szCs w:val="24"/>
-          <w:lang w:val="en-US" w:eastAsia="fr-FR"/>
-        </w:rPr>
-        <w:t xml:space="preserve"> </w:t>
-      </w:r>
+          <w:highlight w:val="yellow"/>
+          <w:lang w:val="en-GB" w:eastAsia="fr-FR"/>
+        </w:rPr>
+        <w:t>Introduction</w:t>
+      </w:r>
+    </w:p>
+    <w:p>
+      <w:pPr>
+        <w:spacing w:before="480" w:after="120" w:line="240" w:lineRule="auto"/>
+        <w:outlineLvl w:val="0"/>
+        <w:rPr>
+          <w:rFonts w:ascii="Times New Roman" w:eastAsia="Times New Roman" w:hAnsi="Times New Roman" w:cs="Times New Roman"/>
+          <w:b/>
+          <w:bCs/>
+          <w:kern w:val="36"/>
+          <w:sz w:val="48"/>
+          <w:szCs w:val="48"/>
+          <w:lang w:val="en-GB" w:eastAsia="fr-FR"/>
+        </w:rPr>
+      </w:pPr>
       <w:r>
         <w:rPr>
           <w:rFonts w:ascii="Arial" w:eastAsia="Times New Roman" w:hAnsi="Arial" w:cs="Arial"/>
@@ -165,26 +155,10 @@
           <w:kern w:val="36"/>
           <w:sz w:val="24"/>
           <w:szCs w:val="24"/>
-          <w:lang w:val="en-US" w:eastAsia="fr-FR"/>
-        </w:rPr>
-        <w:t>Abstract</w:t>
-      </w:r>
-    </w:p>
-    <w:p>
-      <w:pPr>
-        <w:spacing w:before="480" w:after="120" w:line="240" w:lineRule="auto"/>
-        <w:outlineLvl w:val="0"/>
-        <w:rPr>
-          <w:rFonts w:ascii="Times New Roman" w:eastAsia="Times New Roman" w:hAnsi="Times New Roman" w:cs="Times New Roman"/>
-          <w:b/>
-          <w:bCs/>
-          <w:kern w:val="36"/>
-          <w:sz w:val="48"/>
-          <w:szCs w:val="48"/>
-          <w:lang w:val="en-GB" w:eastAsia="fr-FR"/>
-        </w:rPr>
-      </w:pPr>
-      <w:proofErr w:type="spellStart"/>
+          <w:lang w:val="en-GB" w:eastAsia="fr-FR"/>
+        </w:rPr>
+        <w:t>III. Materials</w:t>
+      </w:r>
       <w:r>
         <w:rPr>
           <w:rFonts w:ascii="Arial" w:eastAsia="Times New Roman" w:hAnsi="Arial" w:cs="Arial"/>
@@ -196,25 +170,8 @@
           <w:szCs w:val="24"/>
           <w:lang w:val="en-GB" w:eastAsia="fr-FR"/>
         </w:rPr>
-        <w:t>II.Introduction</w:t>
-      </w:r>
-      <w:proofErr w:type="spellEnd"/>
-    </w:p>
-    <w:p>
-      <w:pPr>
-        <w:spacing w:before="480" w:after="120" w:line="240" w:lineRule="auto"/>
-        <w:outlineLvl w:val="0"/>
-        <w:rPr>
-          <w:rFonts w:ascii="Times New Roman" w:eastAsia="Times New Roman" w:hAnsi="Times New Roman" w:cs="Times New Roman"/>
-          <w:b/>
-          <w:bCs/>
-          <w:kern w:val="36"/>
-          <w:sz w:val="48"/>
-          <w:szCs w:val="48"/>
-          <w:lang w:val="en-GB" w:eastAsia="fr-FR"/>
-        </w:rPr>
-      </w:pPr>
-      <w:proofErr w:type="spellStart"/>
+        <w:t xml:space="preserve"> and Methods</w:t>
+      </w:r>
       <w:r>
         <w:rPr>
           <w:rFonts w:ascii="Arial" w:eastAsia="Times New Roman" w:hAnsi="Arial" w:cs="Arial"/>
@@ -226,21 +183,7 @@
           <w:szCs w:val="24"/>
           <w:lang w:val="en-GB" w:eastAsia="fr-FR"/>
         </w:rPr>
-        <w:t>III.Methods</w:t>
-      </w:r>
-      <w:proofErr w:type="spellEnd"/>
-      <w:r>
-        <w:rPr>
-          <w:rFonts w:ascii="Arial" w:eastAsia="Times New Roman" w:hAnsi="Arial" w:cs="Arial"/>
-          <w:b/>
-          <w:bCs/>
-          <w:color w:val="000000"/>
-          <w:kern w:val="36"/>
-          <w:sz w:val="24"/>
-          <w:szCs w:val="24"/>
-          <w:lang w:val="en-GB" w:eastAsia="fr-FR"/>
-        </w:rPr>
-        <w:t xml:space="preserve"> and Materials </w:t>
+        <w:t xml:space="preserve"> </w:t>
       </w:r>
       <w:r>
         <w:rPr>
@@ -293,9 +236,10 @@
     </w:p>
     <w:p>
       <w:pPr>
+        <w:pStyle w:val="Paragraphedeliste"/>
         <w:numPr>
           <w:ilvl w:val="0"/>
-          <w:numId w:val="2"/>
+          <w:numId w:val="8"/>
         </w:numPr>
         <w:spacing w:before="360" w:after="0" w:line="240" w:lineRule="auto"/>
         <w:textAlignment w:val="baseline"/>
@@ -307,80 +251,82 @@
           <w:color w:val="000000"/>
           <w:sz w:val="36"/>
           <w:szCs w:val="36"/>
-          <w:lang w:eastAsia="fr-FR"/>
-        </w:rPr>
-      </w:pPr>
-      <w:proofErr w:type="spellStart"/>
+          <w:highlight w:val="cyan"/>
+          <w:lang w:val="en-GB" w:eastAsia="fr-FR"/>
+        </w:rPr>
+      </w:pPr>
       <w:r>
         <w:rPr>
           <w:rFonts w:ascii="Arial" w:eastAsia="Times New Roman" w:hAnsi="Arial" w:cs="Arial"/>
           <w:color w:val="000000"/>
           <w:sz w:val="20"/>
           <w:szCs w:val="20"/>
+          <w:highlight w:val="cyan"/>
           <w:lang w:eastAsia="fr-FR"/>
         </w:rPr>
-        <w:t>Democracy</w:t>
-      </w:r>
-      <w:proofErr w:type="spellEnd"/>
-      <w:r>
-        <w:rPr>
-          <w:rFonts w:ascii="Arial" w:eastAsia="Times New Roman" w:hAnsi="Arial" w:cs="Arial"/>
+        <w:t>Democracy index from The Economist</w:t>
+      </w:r>
+    </w:p>
+    <w:p>
+      <w:pPr>
+        <w:pStyle w:val="Paragraphedeliste"/>
+        <w:numPr>
+          <w:ilvl w:val="0"/>
+          <w:numId w:val="8"/>
+        </w:numPr>
+        <w:spacing w:before="360" w:after="0" w:line="240" w:lineRule="auto"/>
+        <w:textAlignment w:val="baseline"/>
+        <w:outlineLvl w:val="1"/>
+        <w:rPr>
+          <w:rFonts w:ascii="Arial" w:eastAsia="Times New Roman" w:hAnsi="Arial" w:cs="Arial"/>
+          <w:b/>
+          <w:bCs/>
+          <w:color w:val="000000"/>
+          <w:sz w:val="36"/>
+          <w:szCs w:val="36"/>
+          <w:highlight w:val="cyan"/>
+          <w:lang w:val="en-GB" w:eastAsia="fr-FR"/>
+        </w:rPr>
+      </w:pPr>
+      <w:r>
+        <w:rPr>
+          <w:rFonts w:ascii="Arial" w:eastAsia="Times New Roman" w:hAnsi="Arial" w:cs="Arial"/>
+          <w:i/>
+          <w:iCs/>
           <w:color w:val="000000"/>
           <w:sz w:val="20"/>
           <w:szCs w:val="20"/>
-          <w:lang w:eastAsia="fr-FR"/>
-        </w:rPr>
-        <w:t xml:space="preserve"> index </w:t>
-      </w:r>
-      <w:proofErr w:type="spellStart"/>
+          <w:highlight w:val="cyan"/>
+          <w:lang w:val="en-GB" w:eastAsia="fr-FR"/>
+        </w:rPr>
+        <w:t xml:space="preserve">Wikipedia </w:t>
+      </w:r>
       <w:r>
         <w:rPr>
           <w:rFonts w:ascii="Arial" w:eastAsia="Times New Roman" w:hAnsi="Arial" w:cs="Arial"/>
           <w:color w:val="000000"/>
           <w:sz w:val="20"/>
           <w:szCs w:val="20"/>
-          <w:lang w:eastAsia="fr-FR"/>
-        </w:rPr>
-        <w:t>from</w:t>
-      </w:r>
-      <w:proofErr w:type="spellEnd"/>
-      <w:r>
-        <w:rPr>
-          <w:rFonts w:ascii="Arial" w:eastAsia="Times New Roman" w:hAnsi="Arial" w:cs="Arial"/>
-          <w:color w:val="000000"/>
-          <w:sz w:val="20"/>
-          <w:szCs w:val="20"/>
-          <w:lang w:eastAsia="fr-FR"/>
-        </w:rPr>
-        <w:t xml:space="preserve"> The </w:t>
-      </w:r>
-      <w:proofErr w:type="spellStart"/>
-      <w:r>
-        <w:rPr>
-          <w:rFonts w:ascii="Arial" w:eastAsia="Times New Roman" w:hAnsi="Arial" w:cs="Arial"/>
-          <w:color w:val="000000"/>
-          <w:sz w:val="20"/>
-          <w:szCs w:val="20"/>
-          <w:lang w:eastAsia="fr-FR"/>
-        </w:rPr>
-        <w:t>Economist</w:t>
-      </w:r>
-      <w:proofErr w:type="spellEnd"/>
+          <w:highlight w:val="cyan"/>
+          <w:lang w:val="en-GB" w:eastAsia="fr-FR"/>
+        </w:rPr>
+        <w:t>Dataset</w:t>
+      </w:r>
     </w:p>
     <w:p>
       <w:pPr>
+        <w:pStyle w:val="Paragraphedeliste"/>
         <w:numPr>
           <w:ilvl w:val="0"/>
-          <w:numId w:val="2"/>
+          <w:numId w:val="8"/>
         </w:numPr>
         <w:spacing w:after="0" w:line="240" w:lineRule="auto"/>
         <w:textAlignment w:val="baseline"/>
         <w:outlineLvl w:val="1"/>
         <w:rPr>
-          <w:rFonts w:ascii="Arial" w:eastAsia="Times New Roman" w:hAnsi="Arial" w:cs="Arial"/>
-          <w:b/>
-          <w:bCs/>
-          <w:color w:val="000000"/>
+          <w:rFonts w:ascii="Times New Roman" w:eastAsia="Times New Roman" w:hAnsi="Times New Roman" w:cs="Times New Roman"/>
+          <w:b/>
+          <w:bCs/>
           <w:sz w:val="36"/>
           <w:szCs w:val="36"/>
           <w:lang w:val="en-GB" w:eastAsia="fr-FR"/>
@@ -389,12 +335,15 @@
       <w:r>
         <w:rPr>
           <w:rFonts w:ascii="Arial" w:eastAsia="Times New Roman" w:hAnsi="Arial" w:cs="Arial"/>
+          <w:i/>
+          <w:iCs/>
           <w:color w:val="000000"/>
           <w:sz w:val="20"/>
           <w:szCs w:val="20"/>
-          <w:lang w:val="en-GB" w:eastAsia="fr-FR"/>
-        </w:rPr>
-        <w:t>Dataset buil</w:t>
+          <w:highlight w:val="magenta"/>
+          <w:lang w:val="en-GB" w:eastAsia="fr-FR"/>
+        </w:rPr>
+        <w:t xml:space="preserve">Our World in Data </w:t>
       </w:r>
       <w:r>
         <w:rPr>
@@ -402,9 +351,10 @@
           <w:color w:val="000000"/>
           <w:sz w:val="20"/>
           <w:szCs w:val="20"/>
-          <w:lang w:val="en-GB" w:eastAsia="fr-FR"/>
-        </w:rPr>
-        <w:t>t</w:t>
+          <w:highlight w:val="magenta"/>
+          <w:lang w:val="en-GB" w:eastAsia="fr-FR"/>
+        </w:rPr>
+        <w:t xml:space="preserve">(OWD) </w:t>
       </w:r>
       <w:r>
         <w:rPr>
@@ -412,30 +362,18 @@
           <w:color w:val="000000"/>
           <w:sz w:val="20"/>
           <w:szCs w:val="20"/>
-          <w:lang w:val="en-GB" w:eastAsia="fr-FR"/>
-        </w:rPr>
-        <w:t xml:space="preserve"> with variables from </w:t>
-      </w:r>
-      <w:r>
-        <w:rPr>
-          <w:rFonts w:ascii="Arial" w:eastAsia="Times New Roman" w:hAnsi="Arial" w:cs="Arial"/>
-          <w:i/>
-          <w:iCs/>
+          <w:highlight w:val="magenta"/>
+          <w:lang w:val="en-GB" w:eastAsia="fr-FR"/>
+        </w:rPr>
+        <w:t>Dataset</w:t>
+      </w:r>
+      <w:r>
+        <w:rPr>
+          <w:rFonts w:ascii="Arial" w:eastAsia="Times New Roman" w:hAnsi="Arial" w:cs="Arial"/>
           <w:color w:val="000000"/>
           <w:sz w:val="20"/>
           <w:szCs w:val="20"/>
-          <w:lang w:val="en-GB" w:eastAsia="fr-FR"/>
-        </w:rPr>
-        <w:t>Wikipedia</w:t>
-      </w:r>
-      <w:r>
-        <w:rPr>
-          <w:rFonts w:ascii="Arial" w:eastAsia="Times New Roman" w:hAnsi="Arial" w:cs="Arial"/>
-          <w:i/>
-          <w:iCs/>
-          <w:color w:val="000000"/>
-          <w:sz w:val="20"/>
-          <w:szCs w:val="20"/>
+          <w:highlight w:val="magenta"/>
           <w:lang w:val="en-GB" w:eastAsia="fr-FR"/>
         </w:rPr>
         <w:t xml:space="preserve"> </w:t>
@@ -443,128 +381,45 @@
     </w:p>
     <w:p>
       <w:pPr>
-        <w:numPr>
-          <w:ilvl w:val="0"/>
-          <w:numId w:val="2"/>
-        </w:numPr>
+        <w:pStyle w:val="Paragraphedeliste"/>
         <w:spacing w:after="0" w:line="240" w:lineRule="auto"/>
+        <w:ind w:left="1080"/>
         <w:textAlignment w:val="baseline"/>
         <w:outlineLvl w:val="1"/>
         <w:rPr>
-          <w:rFonts w:ascii="Arial" w:eastAsia="Times New Roman" w:hAnsi="Arial" w:cs="Arial"/>
-          <w:b/>
-          <w:bCs/>
-          <w:color w:val="000000"/>
+          <w:rFonts w:ascii="Times New Roman" w:eastAsia="Times New Roman" w:hAnsi="Times New Roman" w:cs="Times New Roman"/>
+          <w:b/>
+          <w:bCs/>
           <w:sz w:val="36"/>
           <w:szCs w:val="36"/>
           <w:lang w:val="en-GB" w:eastAsia="fr-FR"/>
         </w:rPr>
       </w:pPr>
-      <w:r>
-        <w:rPr>
-          <w:rFonts w:ascii="Arial" w:eastAsia="Times New Roman" w:hAnsi="Arial" w:cs="Arial"/>
-          <w:color w:val="000000"/>
-          <w:sz w:val="20"/>
-          <w:szCs w:val="20"/>
-          <w:lang w:val="en-GB" w:eastAsia="fr-FR"/>
-        </w:rPr>
-        <w:t>Dataset buil</w:t>
-      </w:r>
-      <w:r>
-        <w:rPr>
-          <w:rFonts w:ascii="Arial" w:eastAsia="Times New Roman" w:hAnsi="Arial" w:cs="Arial"/>
-          <w:color w:val="000000"/>
-          <w:sz w:val="20"/>
-          <w:szCs w:val="20"/>
-          <w:lang w:val="en-GB" w:eastAsia="fr-FR"/>
-        </w:rPr>
-        <w:t>t</w:t>
-      </w:r>
-      <w:r>
-        <w:rPr>
-          <w:rFonts w:ascii="Arial" w:eastAsia="Times New Roman" w:hAnsi="Arial" w:cs="Arial"/>
-          <w:color w:val="000000"/>
-          <w:sz w:val="20"/>
-          <w:szCs w:val="20"/>
-          <w:lang w:val="en-GB" w:eastAsia="fr-FR"/>
-        </w:rPr>
-        <w:t xml:space="preserve"> with variables from the website </w:t>
-      </w:r>
-      <w:r>
-        <w:rPr>
-          <w:rFonts w:ascii="Arial" w:eastAsia="Times New Roman" w:hAnsi="Arial" w:cs="Arial"/>
-          <w:i/>
-          <w:iCs/>
-          <w:color w:val="000000"/>
-          <w:sz w:val="20"/>
-          <w:szCs w:val="20"/>
-          <w:lang w:val="en-GB" w:eastAsia="fr-FR"/>
-        </w:rPr>
-        <w:t>Our World in Data</w:t>
-      </w:r>
-      <w:r>
-        <w:rPr>
-          <w:rFonts w:ascii="Arial" w:eastAsia="Times New Roman" w:hAnsi="Arial" w:cs="Arial"/>
-          <w:i/>
-          <w:iCs/>
-          <w:color w:val="000000"/>
-          <w:sz w:val="20"/>
-          <w:szCs w:val="20"/>
-          <w:lang w:val="en-GB" w:eastAsia="fr-FR"/>
-        </w:rPr>
-        <w:t xml:space="preserve"> </w:t>
-      </w:r>
     </w:p>
     <w:p>
       <w:pPr>
-        <w:numPr>
-          <w:ilvl w:val="0"/>
-          <w:numId w:val="2"/>
-        </w:numPr>
         <w:spacing w:after="0" w:line="240" w:lineRule="auto"/>
+        <w:ind w:firstLine="708"/>
         <w:textAlignment w:val="baseline"/>
         <w:outlineLvl w:val="1"/>
         <w:rPr>
-          <w:rFonts w:ascii="Arial" w:eastAsia="Times New Roman" w:hAnsi="Arial" w:cs="Arial"/>
-          <w:b/>
-          <w:bCs/>
-          <w:color w:val="000000" w:themeColor="text1"/>
+          <w:rFonts w:ascii="Times New Roman" w:eastAsia="Times New Roman" w:hAnsi="Times New Roman" w:cs="Times New Roman"/>
+          <w:b/>
+          <w:bCs/>
           <w:sz w:val="36"/>
           <w:szCs w:val="36"/>
           <w:lang w:val="en-GB" w:eastAsia="fr-FR"/>
         </w:rPr>
       </w:pPr>
-      <w:proofErr w:type="spellStart"/>
-      <w:r>
-        <w:rPr>
-          <w:rFonts w:ascii="Arial" w:eastAsia="Times New Roman" w:hAnsi="Arial" w:cs="Arial"/>
-          <w:color w:val="000000" w:themeColor="text1"/>
-          <w:sz w:val="20"/>
-          <w:szCs w:val="20"/>
-          <w:lang w:val="en-US" w:eastAsia="fr-FR"/>
-        </w:rPr>
-        <w:t>S</w:t>
-      </w:r>
-      <w:r>
-        <w:rPr>
-          <w:rFonts w:ascii="Arial" w:eastAsia="Times New Roman" w:hAnsi="Arial" w:cs="Arial"/>
-          <w:color w:val="000000" w:themeColor="text1"/>
-          <w:sz w:val="20"/>
-          <w:szCs w:val="20"/>
-          <w:lang w:val="en-US" w:eastAsia="fr-FR"/>
-        </w:rPr>
-        <w:t>ubdatasets</w:t>
-      </w:r>
-      <w:proofErr w:type="spellEnd"/>
-      <w:r>
-        <w:rPr>
-          <w:rFonts w:ascii="Arial" w:eastAsia="Times New Roman" w:hAnsi="Arial" w:cs="Arial"/>
-          <w:color w:val="000000" w:themeColor="text1"/>
-          <w:sz w:val="20"/>
-          <w:szCs w:val="20"/>
-          <w:lang w:val="en-US" w:eastAsia="fr-FR"/>
-        </w:rPr>
-        <w:t xml:space="preserve"> with obvious democracies and autocracies</w:t>
+      <w:r>
+        <w:rPr>
+          <w:rFonts w:ascii="Arial" w:eastAsia="Times New Roman" w:hAnsi="Arial" w:cs="Arial"/>
+          <w:b/>
+          <w:bCs/>
+          <w:color w:val="000000"/>
+          <w:lang w:val="en-GB" w:eastAsia="fr-FR"/>
+        </w:rPr>
+        <w:t>B. Statistical tools</w:t>
       </w:r>
     </w:p>
     <w:p>
@@ -578,31 +433,7 @@
           <w:bCs/>
           <w:sz w:val="36"/>
           <w:szCs w:val="36"/>
-          <w:lang w:val="en-GB" w:eastAsia="fr-FR"/>
-        </w:rPr>
-      </w:pPr>
-      <w:r>
-        <w:rPr>
-          <w:rFonts w:ascii="Arial" w:eastAsia="Times New Roman" w:hAnsi="Arial" w:cs="Arial"/>
-          <w:b/>
-          <w:bCs/>
-          <w:color w:val="000000"/>
-          <w:lang w:val="en-GB" w:eastAsia="fr-FR"/>
-        </w:rPr>
-        <w:t>B. Statistical tools</w:t>
-      </w:r>
-    </w:p>
-    <w:p>
-      <w:pPr>
-        <w:spacing w:before="360" w:after="80" w:line="240" w:lineRule="auto"/>
-        <w:ind w:firstLine="720"/>
-        <w:outlineLvl w:val="1"/>
-        <w:rPr>
-          <w:rFonts w:ascii="Times New Roman" w:eastAsia="Times New Roman" w:hAnsi="Times New Roman" w:cs="Times New Roman"/>
-          <w:b/>
-          <w:bCs/>
-          <w:sz w:val="36"/>
-          <w:szCs w:val="36"/>
+          <w:highlight w:val="cyan"/>
           <w:lang w:val="en-GB" w:eastAsia="fr-FR"/>
         </w:rPr>
       </w:pPr>
@@ -614,7 +445,7 @@
           <w:szCs w:val="20"/>
           <w:lang w:val="en-GB" w:eastAsia="fr-FR"/>
         </w:rPr>
-        <w:t>      1.   Descriptive statistics and Principal Component Analysis (PCA)</w:t>
+        <w:t>      </w:t>
       </w:r>
       <w:r>
         <w:rPr>
@@ -622,10 +453,10 @@
           <w:color w:val="000000"/>
           <w:sz w:val="20"/>
           <w:szCs w:val="20"/>
-          <w:lang w:val="en-GB" w:eastAsia="fr-FR"/>
-        </w:rPr>
-        <w:br/>
-        <w:t xml:space="preserve">                   2.  Clustering </w:t>
+          <w:highlight w:val="yellow"/>
+          <w:lang w:val="en-GB" w:eastAsia="fr-FR"/>
+        </w:rPr>
+        <w:t>1.   Descriptive statistics and Principal Component Analysis (PCA)</w:t>
       </w:r>
       <w:r>
         <w:rPr>
@@ -633,9 +464,11 @@
           <w:color w:val="000000"/>
           <w:sz w:val="20"/>
           <w:szCs w:val="20"/>
+          <w:highlight w:val="yellow"/>
           <w:lang w:val="en-GB" w:eastAsia="fr-FR"/>
         </w:rPr>
         <w:br/>
+        <w:t xml:space="preserve">                   2.  Clustering</w:t>
       </w:r>
       <w:r>
         <w:rPr>
@@ -645,8 +478,7 @@
           <w:szCs w:val="20"/>
           <w:lang w:val="en-GB" w:eastAsia="fr-FR"/>
         </w:rPr>
-        <w:tab/>
-        <w:t>      3.   Linear and logistic models</w:t>
+        <w:t xml:space="preserve"> </w:t>
       </w:r>
       <w:r>
         <w:rPr>
@@ -667,7 +499,7 @@
           <w:lang w:val="en-GB" w:eastAsia="fr-FR"/>
         </w:rPr>
         <w:tab/>
-        <w:t>      4.   Regression and classification trees</w:t>
+        <w:t xml:space="preserve">      </w:t>
       </w:r>
       <w:r>
         <w:rPr>
@@ -675,9 +507,10 @@
           <w:color w:val="000000"/>
           <w:sz w:val="20"/>
           <w:szCs w:val="20"/>
-          <w:lang w:val="en-GB" w:eastAsia="fr-FR"/>
-        </w:rPr>
-        <w:br/>
+          <w:highlight w:val="magenta"/>
+          <w:lang w:val="en-GB" w:eastAsia="fr-FR"/>
+        </w:rPr>
+        <w:t>3.   Linear and logistic models</w:t>
       </w:r>
       <w:r>
         <w:rPr>
@@ -685,10 +518,10 @@
           <w:color w:val="000000"/>
           <w:sz w:val="20"/>
           <w:szCs w:val="20"/>
-          <w:lang w:val="en-GB" w:eastAsia="fr-FR"/>
-        </w:rPr>
-        <w:tab/>
-        <w:t>      5.   Random</w:t>
+          <w:highlight w:val="magenta"/>
+          <w:lang w:val="en-GB" w:eastAsia="fr-FR"/>
+        </w:rPr>
+        <w:br/>
       </w:r>
       <w:r>
         <w:rPr>
@@ -696,9 +529,11 @@
           <w:color w:val="000000"/>
           <w:sz w:val="20"/>
           <w:szCs w:val="20"/>
-          <w:lang w:val="en-GB" w:eastAsia="fr-FR"/>
-        </w:rPr>
-        <w:t xml:space="preserve"> </w:t>
+          <w:highlight w:val="magenta"/>
+          <w:lang w:val="en-GB" w:eastAsia="fr-FR"/>
+        </w:rPr>
+        <w:tab/>
+        <w:t>      4.   Regression and classification trees</w:t>
       </w:r>
       <w:r>
         <w:rPr>
@@ -706,6 +541,50 @@
           <w:color w:val="000000"/>
           <w:sz w:val="20"/>
           <w:szCs w:val="20"/>
+          <w:lang w:val="en-GB" w:eastAsia="fr-FR"/>
+        </w:rPr>
+        <w:br/>
+      </w:r>
+      <w:r>
+        <w:rPr>
+          <w:rFonts w:ascii="Arial" w:eastAsia="Times New Roman" w:hAnsi="Arial" w:cs="Arial"/>
+          <w:color w:val="000000"/>
+          <w:sz w:val="20"/>
+          <w:szCs w:val="20"/>
+          <w:lang w:val="en-GB" w:eastAsia="fr-FR"/>
+        </w:rPr>
+        <w:tab/>
+        <w:t xml:space="preserve">      </w:t>
+      </w:r>
+      <w:r>
+        <w:rPr>
+          <w:rFonts w:ascii="Arial" w:eastAsia="Times New Roman" w:hAnsi="Arial" w:cs="Arial"/>
+          <w:color w:val="000000"/>
+          <w:sz w:val="20"/>
+          <w:szCs w:val="20"/>
+          <w:highlight w:val="cyan"/>
+          <w:lang w:val="en-GB" w:eastAsia="fr-FR"/>
+        </w:rPr>
+        <w:t>5.   Random</w:t>
+      </w:r>
+      <w:r>
+        <w:rPr>
+          <w:rFonts w:ascii="Arial" w:eastAsia="Times New Roman" w:hAnsi="Arial" w:cs="Arial"/>
+          <w:color w:val="000000"/>
+          <w:sz w:val="20"/>
+          <w:szCs w:val="20"/>
+          <w:highlight w:val="cyan"/>
+          <w:lang w:val="en-GB" w:eastAsia="fr-FR"/>
+        </w:rPr>
+        <w:t xml:space="preserve"> </w:t>
+      </w:r>
+      <w:r>
+        <w:rPr>
+          <w:rFonts w:ascii="Arial" w:eastAsia="Times New Roman" w:hAnsi="Arial" w:cs="Arial"/>
+          <w:color w:val="000000"/>
+          <w:sz w:val="20"/>
+          <w:szCs w:val="20"/>
+          <w:highlight w:val="cyan"/>
           <w:lang w:val="en-GB" w:eastAsia="fr-FR"/>
         </w:rPr>
         <w:t>Forest</w:t>
@@ -725,6 +604,7 @@
         <w:rPr>
           <w:rFonts w:ascii="Arial" w:eastAsia="Times New Roman" w:hAnsi="Arial" w:cs="Arial"/>
           <w:color w:val="000000"/>
+          <w:highlight w:val="cyan"/>
           <w:lang w:val="en-GB" w:eastAsia="fr-FR"/>
         </w:rPr>
         <w:tab/>
@@ -735,9 +615,32 @@
           <w:b/>
           <w:bCs/>
           <w:color w:val="000000"/>
-          <w:lang w:val="en-GB" w:eastAsia="fr-FR"/>
-        </w:rPr>
-        <w:t>C. Management of missing data</w:t>
+          <w:highlight w:val="cyan"/>
+          <w:lang w:val="en-GB" w:eastAsia="fr-FR"/>
+        </w:rPr>
+        <w:t xml:space="preserve">C. </w:t>
+      </w:r>
+      <w:r>
+        <w:rPr>
+          <w:rFonts w:ascii="Arial" w:eastAsia="Times New Roman" w:hAnsi="Arial" w:cs="Arial"/>
+          <w:b/>
+          <w:bCs/>
+          <w:color w:val="000000"/>
+          <w:highlight w:val="cyan"/>
+          <w:lang w:val="en-GB" w:eastAsia="fr-FR"/>
+        </w:rPr>
+        <w:t>Handling</w:t>
+      </w:r>
+      <w:r>
+        <w:rPr>
+          <w:rFonts w:ascii="Arial" w:eastAsia="Times New Roman" w:hAnsi="Arial" w:cs="Arial"/>
+          <w:b/>
+          <w:bCs/>
+          <w:color w:val="000000"/>
+          <w:highlight w:val="cyan"/>
+          <w:lang w:val="en-GB" w:eastAsia="fr-FR"/>
+        </w:rPr>
+        <w:t xml:space="preserve"> of missing data</w:t>
       </w:r>
     </w:p>
     <w:p>
@@ -781,7 +684,6 @@
       <w:r>
         <w:rPr>
           <w:rFonts w:ascii="Arial" w:eastAsia="Times New Roman" w:hAnsi="Arial" w:cs="Arial"/>
-          <w:color w:val="000000"/>
           <w:kern w:val="36"/>
           <w:sz w:val="24"/>
           <w:szCs w:val="24"/>
@@ -799,16 +701,16 @@
           <w:rFonts w:ascii="Arial" w:eastAsia="Times New Roman" w:hAnsi="Arial" w:cs="Arial"/>
           <w:b/>
           <w:bCs/>
-          <w:color w:val="ED7D31" w:themeColor="accent2"/>
-          <w:lang w:val="en-US" w:eastAsia="fr-FR"/>
-        </w:rPr>
-      </w:pPr>
-      <w:r>
-        <w:rPr>
-          <w:rFonts w:ascii="Arial" w:eastAsia="Times New Roman" w:hAnsi="Arial" w:cs="Arial"/>
-          <w:b/>
-          <w:bCs/>
-          <w:color w:val="000000"/>
+          <w:highlight w:val="yellow"/>
+          <w:lang w:val="en-US" w:eastAsia="fr-FR"/>
+        </w:rPr>
+      </w:pPr>
+      <w:r>
+        <w:rPr>
+          <w:rFonts w:ascii="Arial" w:eastAsia="Times New Roman" w:hAnsi="Arial" w:cs="Arial"/>
+          <w:b/>
+          <w:bCs/>
+          <w:highlight w:val="yellow"/>
           <w:lang w:val="en-US" w:eastAsia="fr-FR"/>
         </w:rPr>
         <w:t xml:space="preserve">A. </w:t>
@@ -818,7 +720,7 @@
           <w:rFonts w:ascii="Arial" w:eastAsia="Times New Roman" w:hAnsi="Arial" w:cs="Arial"/>
           <w:b/>
           <w:bCs/>
-          <w:color w:val="ED7D31" w:themeColor="accent2"/>
+          <w:highlight w:val="yellow"/>
           <w:lang w:val="en-US" w:eastAsia="fr-FR"/>
         </w:rPr>
         <w:t>An overview of the Data and correlations</w:t>
@@ -834,16 +736,14 @@
           <w:rFonts w:ascii="Arial" w:eastAsia="Times New Roman" w:hAnsi="Arial" w:cs="Arial"/>
           <w:b/>
           <w:bCs/>
-          <w:color w:val="ED7D31" w:themeColor="accent2"/>
-          <w:lang w:val="en-US" w:eastAsia="fr-FR"/>
-        </w:rPr>
-      </w:pPr>
-      <w:r>
-        <w:rPr>
-          <w:rFonts w:ascii="Arial" w:eastAsia="Times New Roman" w:hAnsi="Arial" w:cs="Arial"/>
-          <w:b/>
-          <w:bCs/>
-          <w:color w:val="ED7D31" w:themeColor="accent2"/>
+          <w:lang w:val="en-US" w:eastAsia="fr-FR"/>
+        </w:rPr>
+      </w:pPr>
+      <w:r>
+        <w:rPr>
+          <w:rFonts w:ascii="Arial" w:eastAsia="Times New Roman" w:hAnsi="Arial" w:cs="Arial"/>
+          <w:b/>
+          <w:bCs/>
           <w:lang w:val="en-US" w:eastAsia="fr-FR"/>
         </w:rPr>
         <w:t>1.</w:t>
@@ -859,16 +759,16 @@
           <w:rFonts w:ascii="Arial" w:eastAsia="Times New Roman" w:hAnsi="Arial" w:cs="Arial"/>
           <w:b/>
           <w:bCs/>
-          <w:color w:val="ED7D31" w:themeColor="accent2"/>
-          <w:lang w:val="en-US" w:eastAsia="fr-FR"/>
-        </w:rPr>
-      </w:pPr>
-      <w:r>
-        <w:rPr>
-          <w:rFonts w:ascii="Arial" w:eastAsia="Times New Roman" w:hAnsi="Arial" w:cs="Arial"/>
-          <w:b/>
-          <w:bCs/>
-          <w:color w:val="ED7D31" w:themeColor="accent2"/>
+          <w:highlight w:val="cyan"/>
+          <w:lang w:val="en-US" w:eastAsia="fr-FR"/>
+        </w:rPr>
+      </w:pPr>
+      <w:r>
+        <w:rPr>
+          <w:rFonts w:ascii="Arial" w:eastAsia="Times New Roman" w:hAnsi="Arial" w:cs="Arial"/>
+          <w:b/>
+          <w:bCs/>
+          <w:highlight w:val="cyan"/>
           <w:lang w:val="en-US" w:eastAsia="fr-FR"/>
         </w:rPr>
         <w:t xml:space="preserve">2. </w:t>
@@ -878,7 +778,7 @@
           <w:rFonts w:ascii="Arial" w:eastAsia="Times New Roman" w:hAnsi="Arial" w:cs="Arial"/>
           <w:b/>
           <w:bCs/>
-          <w:color w:val="ED7D31" w:themeColor="accent2"/>
+          <w:highlight w:val="cyan"/>
           <w:lang w:val="en-GB" w:eastAsia="fr-FR"/>
         </w:rPr>
         <w:t>Comparison between the most and the least democratic countries</w:t>
@@ -895,19 +795,189 @@
           <w:bCs/>
           <w:sz w:val="36"/>
           <w:szCs w:val="36"/>
-          <w:lang w:val="en-GB" w:eastAsia="fr-FR"/>
-        </w:rPr>
-      </w:pPr>
-      <w:r>
-        <w:rPr>
-          <w:rFonts w:ascii="Arial" w:eastAsia="Times New Roman" w:hAnsi="Arial" w:cs="Arial"/>
-          <w:b/>
-          <w:bCs/>
-          <w:color w:val="000000"/>
-          <w:lang w:val="en-GB" w:eastAsia="fr-FR"/>
-        </w:rPr>
-        <w:t xml:space="preserve">B. Reduction of the problem’s dimension </w:t>
-      </w:r>
+          <w:highlight w:val="magenta"/>
+          <w:lang w:val="en-GB" w:eastAsia="fr-FR"/>
+        </w:rPr>
+      </w:pPr>
+      <w:r>
+        <w:rPr>
+          <w:rFonts w:ascii="Arial" w:eastAsia="Times New Roman" w:hAnsi="Arial" w:cs="Arial"/>
+          <w:b/>
+          <w:bCs/>
+          <w:highlight w:val="magenta"/>
+          <w:lang w:val="en-GB" w:eastAsia="fr-FR"/>
+        </w:rPr>
+        <w:t>C.</w:t>
+      </w:r>
+      <w:r>
+        <w:rPr>
+          <w:rFonts w:ascii="Arial" w:eastAsia="Times New Roman" w:hAnsi="Arial" w:cs="Arial"/>
+          <w:highlight w:val="magenta"/>
+          <w:lang w:val="en-GB" w:eastAsia="fr-FR"/>
+        </w:rPr>
+        <w:t xml:space="preserve"> </w:t>
+      </w:r>
+      <w:r>
+        <w:rPr>
+          <w:rFonts w:ascii="Arial" w:eastAsia="Times New Roman" w:hAnsi="Arial" w:cs="Arial"/>
+          <w:b/>
+          <w:bCs/>
+          <w:highlight w:val="magenta"/>
+          <w:lang w:val="en-GB" w:eastAsia="fr-FR"/>
+        </w:rPr>
+        <w:t>Modeling</w:t>
+      </w:r>
+      <w:r>
+        <w:rPr>
+          <w:rFonts w:ascii="Arial" w:eastAsia="Times New Roman" w:hAnsi="Arial" w:cs="Arial"/>
+          <w:b/>
+          <w:bCs/>
+          <w:highlight w:val="magenta"/>
+          <w:lang w:val="en-GB" w:eastAsia="fr-FR"/>
+        </w:rPr>
+        <w:t xml:space="preserve"> the democratic level (Gscore) </w:t>
+      </w:r>
+    </w:p>
+    <w:p>
+      <w:pPr>
+        <w:spacing w:after="0" w:line="240" w:lineRule="auto"/>
+        <w:rPr>
+          <w:rFonts w:ascii="Arial" w:eastAsia="Times New Roman" w:hAnsi="Arial" w:cs="Arial"/>
+          <w:highlight w:val="magenta"/>
+          <w:lang w:val="en-US" w:eastAsia="fr-FR"/>
+        </w:rPr>
+      </w:pPr>
+      <w:r>
+        <w:rPr>
+          <w:rFonts w:ascii="Arial" w:eastAsia="Times New Roman" w:hAnsi="Arial" w:cs="Arial"/>
+          <w:highlight w:val="magenta"/>
+          <w:lang w:val="en-GB" w:eastAsia="fr-FR"/>
+        </w:rPr>
+        <w:tab/>
+      </w:r>
+      <w:r>
+        <w:rPr>
+          <w:rFonts w:ascii="Arial" w:eastAsia="Times New Roman" w:hAnsi="Arial" w:cs="Arial"/>
+          <w:highlight w:val="magenta"/>
+          <w:lang w:val="en-GB" w:eastAsia="fr-FR"/>
+        </w:rPr>
+        <w:tab/>
+      </w:r>
+      <w:r>
+        <w:rPr>
+          <w:rFonts w:ascii="Arial" w:eastAsia="Times New Roman" w:hAnsi="Arial" w:cs="Arial"/>
+          <w:highlight w:val="magenta"/>
+          <w:lang w:val="en-US" w:eastAsia="fr-FR"/>
+        </w:rPr>
+        <w:t>1.</w:t>
+      </w:r>
+      <w:r>
+        <w:rPr>
+          <w:rFonts w:ascii="Arial" w:eastAsia="Times New Roman" w:hAnsi="Arial" w:cs="Arial"/>
+          <w:highlight w:val="magenta"/>
+          <w:lang w:val="en-US" w:eastAsia="fr-FR"/>
+        </w:rPr>
+        <w:t xml:space="preserve"> </w:t>
+      </w:r>
+      <w:r>
+        <w:rPr>
+          <w:rFonts w:ascii="Arial" w:eastAsia="Times New Roman" w:hAnsi="Arial" w:cs="Arial"/>
+          <w:highlight w:val="magenta"/>
+          <w:lang w:val="en-US" w:eastAsia="fr-FR"/>
+        </w:rPr>
+        <w:t>Gscore</w:t>
+      </w:r>
+      <w:r>
+        <w:rPr>
+          <w:rFonts w:ascii="Arial" w:eastAsia="Times New Roman" w:hAnsi="Arial" w:cs="Arial"/>
+          <w:highlight w:val="magenta"/>
+          <w:lang w:val="en-US" w:eastAsia="fr-FR"/>
+        </w:rPr>
+        <w:t xml:space="preserve"> as a</w:t>
+      </w:r>
+      <w:r>
+        <w:rPr>
+          <w:rFonts w:ascii="Arial" w:eastAsia="Times New Roman" w:hAnsi="Arial" w:cs="Arial"/>
+          <w:highlight w:val="magenta"/>
+          <w:lang w:val="en-US" w:eastAsia="fr-FR"/>
+        </w:rPr>
+        <w:t xml:space="preserve"> </w:t>
+      </w:r>
+      <w:r>
+        <w:rPr>
+          <w:rFonts w:ascii="Arial" w:eastAsia="Times New Roman" w:hAnsi="Arial" w:cs="Arial"/>
+          <w:highlight w:val="magenta"/>
+          <w:lang w:val="en-US" w:eastAsia="fr-FR"/>
+        </w:rPr>
+        <w:t>quantitative variable</w:t>
+      </w:r>
+    </w:p>
+    <w:p>
+      <w:pPr>
+        <w:spacing w:after="0" w:line="240" w:lineRule="auto"/>
+        <w:rPr>
+          <w:rFonts w:ascii="Arial" w:eastAsia="Times New Roman" w:hAnsi="Arial" w:cs="Arial"/>
+          <w:lang w:val="en-US" w:eastAsia="fr-FR"/>
+        </w:rPr>
+      </w:pPr>
+      <w:r>
+        <w:rPr>
+          <w:rFonts w:ascii="Arial" w:eastAsia="Times New Roman" w:hAnsi="Arial" w:cs="Arial"/>
+          <w:highlight w:val="magenta"/>
+          <w:lang w:val="en-US" w:eastAsia="fr-FR"/>
+        </w:rPr>
+        <w:tab/>
+      </w:r>
+      <w:r>
+        <w:rPr>
+          <w:rFonts w:ascii="Arial" w:eastAsia="Times New Roman" w:hAnsi="Arial" w:cs="Arial"/>
+          <w:highlight w:val="magenta"/>
+          <w:lang w:val="en-US" w:eastAsia="fr-FR"/>
+        </w:rPr>
+        <w:tab/>
+        <w:t xml:space="preserve">2. </w:t>
+      </w:r>
+      <w:r>
+        <w:rPr>
+          <w:rFonts w:ascii="Arial" w:eastAsia="Times New Roman" w:hAnsi="Arial" w:cs="Arial"/>
+          <w:highlight w:val="magenta"/>
+          <w:lang w:val="en-US" w:eastAsia="fr-FR"/>
+        </w:rPr>
+        <w:t xml:space="preserve">Gscore as </w:t>
+      </w:r>
+      <w:r>
+        <w:rPr>
+          <w:rFonts w:ascii="Arial" w:eastAsia="Times New Roman" w:hAnsi="Arial" w:cs="Arial"/>
+          <w:highlight w:val="magenta"/>
+          <w:lang w:val="en-US" w:eastAsia="fr-FR"/>
+        </w:rPr>
+        <w:t>a</w:t>
+      </w:r>
+      <w:r>
+        <w:rPr>
+          <w:rFonts w:ascii="Arial" w:eastAsia="Times New Roman" w:hAnsi="Arial" w:cs="Arial"/>
+          <w:highlight w:val="magenta"/>
+          <w:lang w:val="en-US" w:eastAsia="fr-FR"/>
+        </w:rPr>
+        <w:t xml:space="preserve"> </w:t>
+      </w:r>
+      <w:r>
+        <w:rPr>
+          <w:rFonts w:ascii="Arial" w:eastAsia="Times New Roman" w:hAnsi="Arial" w:cs="Arial"/>
+          <w:highlight w:val="magenta"/>
+          <w:lang w:val="en-US" w:eastAsia="fr-FR"/>
+        </w:rPr>
+        <w:t>binary variable</w:t>
+      </w:r>
+    </w:p>
+    <w:p>
+      <w:pPr>
+        <w:spacing w:after="0" w:line="240" w:lineRule="auto"/>
+        <w:rPr>
+          <w:rFonts w:ascii="Arial" w:eastAsia="Times New Roman" w:hAnsi="Arial" w:cs="Arial"/>
+          <w:lang w:val="en-US" w:eastAsia="fr-FR"/>
+        </w:rPr>
+      </w:pPr>
     </w:p>
     <w:p>
       <w:pPr>
@@ -928,199 +998,11 @@
           <w:rFonts w:ascii="Arial" w:eastAsia="Times New Roman" w:hAnsi="Arial" w:cs="Arial"/>
           <w:b/>
           <w:bCs/>
-          <w:color w:val="000000"/>
-          <w:lang w:val="en-GB" w:eastAsia="fr-FR"/>
-        </w:rPr>
-        <w:t>C.</w:t>
-      </w:r>
-      <w:r>
-        <w:rPr>
-          <w:rFonts w:ascii="Arial" w:eastAsia="Times New Roman" w:hAnsi="Arial" w:cs="Arial"/>
-          <w:color w:val="000000"/>
-          <w:lang w:val="en-GB" w:eastAsia="fr-FR"/>
-        </w:rPr>
-        <w:t xml:space="preserve"> </w:t>
-      </w:r>
-      <w:r>
-        <w:rPr>
-          <w:rFonts w:ascii="Arial" w:eastAsia="Times New Roman" w:hAnsi="Arial" w:cs="Arial"/>
-          <w:b/>
-          <w:bCs/>
-          <w:color w:val="000000"/>
-          <w:lang w:val="en-GB" w:eastAsia="fr-FR"/>
-        </w:rPr>
-        <w:t>Explanation of the democratic level (</w:t>
-      </w:r>
-      <w:proofErr w:type="spellStart"/>
-      <w:r>
-        <w:rPr>
-          <w:rFonts w:ascii="Arial" w:eastAsia="Times New Roman" w:hAnsi="Arial" w:cs="Arial"/>
-          <w:b/>
-          <w:bCs/>
-          <w:color w:val="000000"/>
-          <w:lang w:val="en-GB" w:eastAsia="fr-FR"/>
-        </w:rPr>
-        <w:t>Gscore</w:t>
-      </w:r>
-      <w:proofErr w:type="spellEnd"/>
-      <w:r>
-        <w:rPr>
-          <w:rFonts w:ascii="Arial" w:eastAsia="Times New Roman" w:hAnsi="Arial" w:cs="Arial"/>
-          <w:b/>
-          <w:bCs/>
-          <w:color w:val="000000"/>
-          <w:lang w:val="en-GB" w:eastAsia="fr-FR"/>
-        </w:rPr>
-        <w:t>) according to multiple features</w:t>
-      </w:r>
-    </w:p>
-    <w:p>
-      <w:pPr>
-        <w:spacing w:after="0" w:line="240" w:lineRule="auto"/>
-        <w:rPr>
-          <w:rFonts w:ascii="Arial" w:eastAsia="Times New Roman" w:hAnsi="Arial" w:cs="Arial"/>
-          <w:color w:val="000000" w:themeColor="text1"/>
-          <w:lang w:val="en-US" w:eastAsia="fr-FR"/>
-        </w:rPr>
-      </w:pPr>
-      <w:r>
-        <w:rPr>
-          <w:rFonts w:ascii="Arial" w:eastAsia="Times New Roman" w:hAnsi="Arial" w:cs="Arial"/>
-          <w:color w:val="000000"/>
-          <w:lang w:val="en-GB" w:eastAsia="fr-FR"/>
-        </w:rPr>
-        <w:tab/>
-      </w:r>
-      <w:r>
-        <w:rPr>
-          <w:rFonts w:ascii="Arial" w:eastAsia="Times New Roman" w:hAnsi="Arial" w:cs="Arial"/>
-          <w:color w:val="000000"/>
-          <w:lang w:val="en-GB" w:eastAsia="fr-FR"/>
-        </w:rPr>
-        <w:tab/>
-      </w:r>
-      <w:r>
-        <w:rPr>
-          <w:rFonts w:ascii="Arial" w:eastAsia="Times New Roman" w:hAnsi="Arial" w:cs="Arial"/>
-          <w:color w:val="000000"/>
-          <w:lang w:val="en-US" w:eastAsia="fr-FR"/>
-        </w:rPr>
-        <w:t>1.</w:t>
-      </w:r>
-      <w:r>
-        <w:rPr>
-          <w:rFonts w:ascii="Arial" w:eastAsia="Times New Roman" w:hAnsi="Arial" w:cs="Arial"/>
-          <w:color w:val="ED7D31" w:themeColor="accent2"/>
-          <w:lang w:val="en-US" w:eastAsia="fr-FR"/>
-        </w:rPr>
-        <w:t xml:space="preserve"> </w:t>
-      </w:r>
-      <w:r>
-        <w:rPr>
-          <w:rFonts w:ascii="Arial" w:eastAsia="Times New Roman" w:hAnsi="Arial" w:cs="Arial"/>
-          <w:color w:val="000000" w:themeColor="text1"/>
-          <w:lang w:val="en-US" w:eastAsia="fr-FR"/>
-        </w:rPr>
-        <w:t>Study of the democratic level as an explicative quantitative variable</w:t>
-      </w:r>
-    </w:p>
-    <w:p>
-      <w:pPr>
-        <w:spacing w:after="0" w:line="240" w:lineRule="auto"/>
-        <w:rPr>
-          <w:rFonts w:ascii="Arial" w:eastAsia="Times New Roman" w:hAnsi="Arial" w:cs="Arial"/>
-          <w:color w:val="000000" w:themeColor="text1"/>
-          <w:lang w:val="en-US" w:eastAsia="fr-FR"/>
-        </w:rPr>
-      </w:pPr>
-      <w:r>
-        <w:rPr>
-          <w:rFonts w:ascii="Arial" w:eastAsia="Times New Roman" w:hAnsi="Arial" w:cs="Arial"/>
-          <w:color w:val="000000" w:themeColor="text1"/>
-          <w:lang w:val="en-US" w:eastAsia="fr-FR"/>
-        </w:rPr>
-        <w:tab/>
-      </w:r>
-      <w:r>
-        <w:rPr>
-          <w:rFonts w:ascii="Arial" w:eastAsia="Times New Roman" w:hAnsi="Arial" w:cs="Arial"/>
-          <w:color w:val="000000" w:themeColor="text1"/>
-          <w:lang w:val="en-US" w:eastAsia="fr-FR"/>
-        </w:rPr>
-        <w:tab/>
-        <w:t xml:space="preserve">2. </w:t>
-      </w:r>
-      <w:r>
-        <w:rPr>
-          <w:rFonts w:ascii="Arial" w:eastAsia="Times New Roman" w:hAnsi="Arial" w:cs="Arial"/>
-          <w:color w:val="000000" w:themeColor="text1"/>
-          <w:lang w:val="en-US" w:eastAsia="fr-FR"/>
-        </w:rPr>
-        <w:t xml:space="preserve">Study of the democratic level as an explicative </w:t>
-      </w:r>
-      <w:r>
-        <w:rPr>
-          <w:rFonts w:ascii="Arial" w:eastAsia="Times New Roman" w:hAnsi="Arial" w:cs="Arial"/>
-          <w:color w:val="000000" w:themeColor="text1"/>
-          <w:lang w:val="en-US" w:eastAsia="fr-FR"/>
-        </w:rPr>
-        <w:t>binary</w:t>
-      </w:r>
-      <w:r>
-        <w:rPr>
-          <w:rFonts w:ascii="Arial" w:eastAsia="Times New Roman" w:hAnsi="Arial" w:cs="Arial"/>
-          <w:color w:val="000000" w:themeColor="text1"/>
-          <w:lang w:val="en-US" w:eastAsia="fr-FR"/>
-        </w:rPr>
-        <w:t xml:space="preserve"> variable</w:t>
-      </w:r>
-    </w:p>
-    <w:p>
-      <w:pPr>
-        <w:spacing w:after="0" w:line="240" w:lineRule="auto"/>
-        <w:rPr>
-          <w:rFonts w:ascii="Arial" w:eastAsia="Times New Roman" w:hAnsi="Arial" w:cs="Arial"/>
-          <w:color w:val="000000" w:themeColor="text1"/>
-          <w:lang w:val="en-US" w:eastAsia="fr-FR"/>
-        </w:rPr>
-      </w:pPr>
-    </w:p>
-    <w:p>
-      <w:pPr>
-        <w:spacing w:before="360" w:after="80" w:line="240" w:lineRule="auto"/>
-        <w:ind w:left="720"/>
-        <w:outlineLvl w:val="1"/>
-        <w:rPr>
-          <w:rFonts w:ascii="Times New Roman" w:eastAsia="Times New Roman" w:hAnsi="Times New Roman" w:cs="Times New Roman"/>
-          <w:b/>
-          <w:bCs/>
-          <w:sz w:val="36"/>
-          <w:szCs w:val="36"/>
-          <w:lang w:val="en-GB" w:eastAsia="fr-FR"/>
-        </w:rPr>
-      </w:pPr>
-      <w:r>
-        <w:rPr>
-          <w:rFonts w:ascii="Arial" w:eastAsia="Times New Roman" w:hAnsi="Arial" w:cs="Arial"/>
-          <w:b/>
-          <w:bCs/>
-          <w:color w:val="000000"/>
-          <w:lang w:val="en-GB" w:eastAsia="fr-FR"/>
-        </w:rPr>
-        <w:t xml:space="preserve">D. Highlighting the features which significantly explain the </w:t>
-      </w:r>
-      <w:proofErr w:type="spellStart"/>
-      <w:r>
-        <w:rPr>
-          <w:rFonts w:ascii="Arial" w:eastAsia="Times New Roman" w:hAnsi="Arial" w:cs="Arial"/>
-          <w:b/>
-          <w:bCs/>
-          <w:color w:val="000000"/>
-          <w:lang w:val="en-GB" w:eastAsia="fr-FR"/>
-        </w:rPr>
-        <w:t>Gscore</w:t>
-      </w:r>
-      <w:proofErr w:type="spellEnd"/>
+          <w:highlight w:val="cyan"/>
+          <w:lang w:val="en-GB" w:eastAsia="fr-FR"/>
+        </w:rPr>
+        <w:t>D. Highlighting the features which significantly explain the Gscore</w:t>
+      </w:r>
     </w:p>
     <w:p>
       <w:pPr>
@@ -1155,7 +1037,6 @@
           <w:szCs w:val="24"/>
           <w:lang w:eastAsia="fr-FR"/>
         </w:rPr>
-        <w:lastRenderedPageBreak/>
         <w:t>V.</w:t>
       </w:r>
       <w:r>
@@ -1191,8 +1072,8 @@
           <w:lang w:eastAsia="fr-FR"/>
         </w:rPr>
         <w:br/>
-      </w:r>
-      <w:proofErr w:type="spellStart"/>
+        <w:t>VI.Acknowledgement</w:t>
+      </w:r>
       <w:r>
         <w:rPr>
           <w:rFonts w:ascii="Arial" w:eastAsia="Times New Roman" w:hAnsi="Arial" w:cs="Arial"/>
@@ -1203,35 +1084,9 @@
           <w:szCs w:val="24"/>
           <w:lang w:eastAsia="fr-FR"/>
         </w:rPr>
-        <w:t>VI.Acknowledgement</w:t>
-      </w:r>
-      <w:proofErr w:type="spellEnd"/>
-      <w:r>
-        <w:rPr>
-          <w:rFonts w:ascii="Arial" w:eastAsia="Times New Roman" w:hAnsi="Arial" w:cs="Arial"/>
-          <w:b/>
-          <w:bCs/>
-          <w:color w:val="000000"/>
-          <w:sz w:val="24"/>
-          <w:szCs w:val="24"/>
-          <w:lang w:eastAsia="fr-FR"/>
-        </w:rPr>
         <w:br/>
-      </w:r>
-      <w:proofErr w:type="spellStart"/>
-      <w:r>
-        <w:rPr>
-          <w:rFonts w:ascii="Arial" w:eastAsia="Times New Roman" w:hAnsi="Arial" w:cs="Arial"/>
-          <w:b/>
-          <w:bCs/>
-          <w:color w:val="000000"/>
-          <w:sz w:val="24"/>
-          <w:szCs w:val="24"/>
-          <w:lang w:eastAsia="fr-FR"/>
-        </w:rPr>
         <w:t>VII.References</w:t>
       </w:r>
-      <w:proofErr w:type="spellEnd"/>
     </w:p>
     <w:p/>
     <w:sectPr>
@@ -1450,6 +1305,97 @@
     </w:lvl>
   </w:abstractNum>
   <w:abstractNum w:abstractNumId="2" w15:restartNumberingAfterBreak="0">
+    <w:nsid w:val="583B232D"/>
+    <w:multiLevelType w:val="hybridMultilevel"/>
+    <w:tmpl w:val="C36C9D6A"/>
+    <w:lvl w:ilvl="0" w:tplc="5C1C38F0">
+      <w:start w:val="1"/>
+      <w:numFmt w:val="decimal"/>
+      <w:lvlText w:val="%1."/>
+      <w:lvlJc w:val="left"/>
+      <w:pPr>
+        <w:ind w:left="1080" w:hanging="360"/>
+      </w:pPr>
+      <w:rPr>
+        <w:rFonts w:hint="default"/>
+        <w:b w:val="0"/>
+        <w:sz w:val="20"/>
+      </w:rPr>
+    </w:lvl>
+    <w:lvl w:ilvl="1" w:tplc="040A0019" w:tentative="1">
+      <w:start w:val="1"/>
+      <w:numFmt w:val="lowerLetter"/>
+      <w:lvlText w:val="%2."/>
+      <w:lvlJc w:val="left"/>
+      <w:pPr>
+        <w:ind w:left="1800" w:hanging="360"/>
+      </w:pPr>
+    </w:lvl>
+    <w:lvl w:ilvl="2" w:tplc="040A001B" w:tentative="1">
+      <w:start w:val="1"/>
+      <w:numFmt w:val="lowerRoman"/>
+      <w:lvlText w:val="%3."/>
+      <w:lvlJc w:val="right"/>
+      <w:pPr>
+        <w:ind w:left="2520" w:hanging="180"/>
+      </w:pPr>
+    </w:lvl>
+    <w:lvl w:ilvl="3" w:tplc="040A000F" w:tentative="1">
+      <w:start w:val="1"/>
+      <w:numFmt w:val="decimal"/>
+      <w:lvlText w:val="%4."/>
+      <w:lvlJc w:val="left"/>
+      <w:pPr>
+        <w:ind w:left="3240" w:hanging="360"/>
+      </w:pPr>
+    </w:lvl>
+    <w:lvl w:ilvl="4" w:tplc="040A0019" w:tentative="1">
+      <w:start w:val="1"/>
+      <w:numFmt w:val="lowerLetter"/>
+      <w:lvlText w:val="%5."/>
+      <w:lvlJc w:val="left"/>
+      <w:pPr>
+        <w:ind w:left="3960" w:hanging="360"/>
+      </w:pPr>
+    </w:lvl>
+    <w:lvl w:ilvl="5" w:tplc="040A001B" w:tentative="1">
+      <w:start w:val="1"/>
+      <w:numFmt w:val="lowerRoman"/>
+      <w:lvlText w:val="%6."/>
+      <w:lvlJc w:val="right"/>
+      <w:pPr>
+        <w:ind w:left="4680" w:hanging="180"/>
+      </w:pPr>
+    </w:lvl>
+    <w:lvl w:ilvl="6" w:tplc="040A000F" w:tentative="1">
+      <w:start w:val="1"/>
+      <w:numFmt w:val="decimal"/>
+      <w:lvlText w:val="%7."/>
+      <w:lvlJc w:val="left"/>
+      <w:pPr>
+        <w:ind w:left="5400" w:hanging="360"/>
+      </w:pPr>
+    </w:lvl>
+    <w:lvl w:ilvl="7" w:tplc="040A0019" w:tentative="1">
+      <w:start w:val="1"/>
+      <w:numFmt w:val="lowerLetter"/>
+      <w:lvlText w:val="%8."/>
+      <w:lvlJc w:val="left"/>
+      <w:pPr>
+        <w:ind w:left="6120" w:hanging="360"/>
+      </w:pPr>
+    </w:lvl>
+    <w:lvl w:ilvl="8" w:tplc="040A001B" w:tentative="1">
+      <w:start w:val="1"/>
+      <w:numFmt w:val="lowerRoman"/>
+      <w:lvlText w:val="%9."/>
+      <w:lvlJc w:val="right"/>
+      <w:pPr>
+        <w:ind w:left="6840" w:hanging="180"/>
+      </w:pPr>
+    </w:lvl>
+  </w:abstractNum>
+  <w:abstractNum w:abstractNumId="3" w15:restartNumberingAfterBreak="0">
     <w:nsid w:val="61892228"/>
     <w:multiLevelType w:val="multilevel"/>
     <w:tmpl w:val="28B4D704"/>
@@ -1562,10 +1508,101 @@
       </w:pPr>
     </w:lvl>
   </w:abstractNum>
-  <w:num w:numId="1" w16cid:durableId="741947217">
-    <w:abstractNumId w:val="2"/>
+  <w:abstractNum w:abstractNumId="4" w15:restartNumberingAfterBreak="0">
+    <w:nsid w:val="67016D11"/>
+    <w:multiLevelType w:val="hybridMultilevel"/>
+    <w:tmpl w:val="34C61DAC"/>
+    <w:lvl w:ilvl="0" w:tplc="040A000F">
+      <w:start w:val="1"/>
+      <w:numFmt w:val="decimal"/>
+      <w:lvlText w:val="%1."/>
+      <w:lvlJc w:val="left"/>
+      <w:pPr>
+        <w:ind w:left="720" w:hanging="360"/>
+      </w:pPr>
+      <w:rPr>
+        <w:rFonts w:hint="default"/>
+        <w:b w:val="0"/>
+        <w:sz w:val="20"/>
+      </w:rPr>
+    </w:lvl>
+    <w:lvl w:ilvl="1" w:tplc="040A0019" w:tentative="1">
+      <w:start w:val="1"/>
+      <w:numFmt w:val="lowerLetter"/>
+      <w:lvlText w:val="%2."/>
+      <w:lvlJc w:val="left"/>
+      <w:pPr>
+        <w:ind w:left="1440" w:hanging="360"/>
+      </w:pPr>
+    </w:lvl>
+    <w:lvl w:ilvl="2" w:tplc="040A001B" w:tentative="1">
+      <w:start w:val="1"/>
+      <w:numFmt w:val="lowerRoman"/>
+      <w:lvlText w:val="%3."/>
+      <w:lvlJc w:val="right"/>
+      <w:pPr>
+        <w:ind w:left="2160" w:hanging="180"/>
+      </w:pPr>
+    </w:lvl>
+    <w:lvl w:ilvl="3" w:tplc="040A000F" w:tentative="1">
+      <w:start w:val="1"/>
+      <w:numFmt w:val="decimal"/>
+      <w:lvlText w:val="%4."/>
+      <w:lvlJc w:val="left"/>
+      <w:pPr>
+        <w:ind w:left="2880" w:hanging="360"/>
+      </w:pPr>
+    </w:lvl>
+    <w:lvl w:ilvl="4" w:tplc="040A0019" w:tentative="1">
+      <w:start w:val="1"/>
+      <w:numFmt w:val="lowerLetter"/>
+      <w:lvlText w:val="%5."/>
+      <w:lvlJc w:val="left"/>
+      <w:pPr>
+        <w:ind w:left="3600" w:hanging="360"/>
+      </w:pPr>
+    </w:lvl>
+    <w:lvl w:ilvl="5" w:tplc="040A001B" w:tentative="1">
+      <w:start w:val="1"/>
+      <w:numFmt w:val="lowerRoman"/>
+      <w:lvlText w:val="%6."/>
+      <w:lvlJc w:val="right"/>
+      <w:pPr>
+        <w:ind w:left="4320" w:hanging="180"/>
+      </w:pPr>
+    </w:lvl>
+    <w:lvl w:ilvl="6" w:tplc="040A000F" w:tentative="1">
+      <w:start w:val="1"/>
+      <w:numFmt w:val="decimal"/>
+      <w:lvlText w:val="%7."/>
+      <w:lvlJc w:val="left"/>
+      <w:pPr>
+        <w:ind w:left="5040" w:hanging="360"/>
+      </w:pPr>
+    </w:lvl>
+    <w:lvl w:ilvl="7" w:tplc="040A0019" w:tentative="1">
+      <w:start w:val="1"/>
+      <w:numFmt w:val="lowerLetter"/>
+      <w:lvlText w:val="%8."/>
+      <w:lvlJc w:val="left"/>
+      <w:pPr>
+        <w:ind w:left="5760" w:hanging="360"/>
+      </w:pPr>
+    </w:lvl>
+    <w:lvl w:ilvl="8" w:tplc="040A001B" w:tentative="1">
+      <w:start w:val="1"/>
+      <w:numFmt w:val="lowerRoman"/>
+      <w:lvlText w:val="%9."/>
+      <w:lvlJc w:val="right"/>
+      <w:pPr>
+        <w:ind w:left="6480" w:hanging="180"/>
+      </w:pPr>
+    </w:lvl>
+  </w:abstractNum>
+  <w:num w:numId="1">
+    <w:abstractNumId w:val="3"/>
   </w:num>
-  <w:num w:numId="2" w16cid:durableId="1720006812">
+  <w:num w:numId="2">
     <w:abstractNumId w:val="1"/>
     <w:lvlOverride w:ilvl="0">
       <w:lvl w:ilvl="0">
@@ -1575,7 +1612,7 @@
       </w:lvl>
     </w:lvlOverride>
   </w:num>
-  <w:num w:numId="3" w16cid:durableId="2000883179">
+  <w:num w:numId="3">
     <w:abstractNumId w:val="1"/>
     <w:lvlOverride w:ilvl="0">
       <w:lvl w:ilvl="0">
@@ -1585,7 +1622,7 @@
       </w:lvl>
     </w:lvlOverride>
   </w:num>
-  <w:num w:numId="4" w16cid:durableId="793908712">
+  <w:num w:numId="4">
     <w:abstractNumId w:val="1"/>
     <w:lvlOverride w:ilvl="0">
       <w:lvl w:ilvl="0">
@@ -1595,7 +1632,7 @@
       </w:lvl>
     </w:lvlOverride>
   </w:num>
-  <w:num w:numId="5" w16cid:durableId="1692685876">
+  <w:num w:numId="5">
     <w:abstractNumId w:val="1"/>
     <w:lvlOverride w:ilvl="0">
       <w:lvl w:ilvl="0">
@@ -1605,8 +1642,14 @@
       </w:lvl>
     </w:lvlOverride>
   </w:num>
-  <w:num w:numId="6" w16cid:durableId="1871258069">
+  <w:num w:numId="6">
     <w:abstractNumId w:val="0"/>
+  </w:num>
+  <w:num w:numId="7">
+    <w:abstractNumId w:val="4"/>
+  </w:num>
+  <w:num w:numId="8">
+    <w:abstractNumId w:val="2"/>
   </w:num>
 </w:numbering>
 </file>

</xml_diff>